<commit_message>
reformat code, continue writing report for Traveler's Dilemma
</commit_message>
<xml_diff>
--- a/docs/travelers_dilemma/Travel's dilemma Report.docx
+++ b/docs/travelers_dilemma/Travel's dilemma Report.docx
@@ -71,7 +71,40 @@
         <w:t>2 người viết giá tiền bằng nhau, thì quản lý sẽ cho là 2 người đều thành thật và 2 người đều nhận được số tiền đó.</w:t>
       </w:r>
       <w:r>
-        <w:t xml:space="preserve"> Nếu 2 người viết giá tiền khác nhau, thì người viết giá tiền cao hơn sẽ bị phạt 2$, còn người viết giá tiền thấp hơn sẽ được thưởng 2$</w:t>
+        <w:t xml:space="preserve"> Nếu 2 người viết giá tiền khác nhau, thì người viết giá tiền cao hơn sẽ </w:t>
+      </w:r>
+      <w:r>
+        <w:t xml:space="preserve">nhận được số tiền bằng </w:t>
+      </w:r>
+      <w:r>
+        <w:t>giá</w:t>
+      </w:r>
+      <w:r>
+        <w:t xml:space="preserve"> tiền</w:t>
+      </w:r>
+      <w:r>
+        <w:t xml:space="preserve"> thấp</w:t>
+      </w:r>
+      <w:r>
+        <w:t xml:space="preserve"> hơn -2,</w:t>
+      </w:r>
+      <w:r>
+        <w:t xml:space="preserve"> còn người viết giá tiền thấp hơn sẽ được thưởng 2$</w:t>
+      </w:r>
+      <w:r>
+        <w:t xml:space="preserve"> vào giá</w:t>
+      </w:r>
+      <w:r>
+        <w:t xml:space="preserve"> ti</w:t>
+      </w:r>
+      <w:r>
+        <w:t>ề</w:t>
+      </w:r>
+      <w:r>
+        <w:t>n</w:t>
+      </w:r>
+      <w:r>
+        <w:t xml:space="preserve"> thấp hơn đó</w:t>
       </w:r>
       <w:r>
         <w:t>.</w:t>
@@ -124,13 +157,7 @@
         <w:t>c</w:t>
       </w:r>
       <w:r>
-        <w:t>ách suy nghĩ này được gọi là quy nạp ngược (</w:t>
-      </w:r>
-      <w:r>
-        <w:t>Backward induction</w:t>
-      </w:r>
-      <w:r>
-        <w:t>)</w:t>
+        <w:t>ách suy nghĩ này được gọi là quy nạp ngược (Backward induction)</w:t>
       </w:r>
       <w:r>
         <w:t>.</w:t>
@@ -168,13 +195,7 @@
         <w:t xml:space="preserve"> </w:t>
       </w:r>
       <w:r>
-        <w:t>Như John Nash từng nói “</w:t>
-      </w:r>
-      <w:r>
-        <w:t>Game theory predicts that the Nash equilibrium will occur when Traveler’s Dilemma is played rationally.</w:t>
-      </w:r>
-      <w:r>
-        <w:t>”</w:t>
+        <w:t>Như John Nash từng nói “Game theory predicts that the Nash equilibrium will occur when Traveler’s Dilemma is played rationally.”</w:t>
       </w:r>
       <w:r>
         <w:t>.</w:t>
@@ -182,9 +203,168 @@
     </w:p>
     <w:p>
       <w:pPr>
+        <w:jc w:val="both"/>
+      </w:pPr>
+      <w:r>
+        <w:t>Việc thưởng phạt dựa trên lựa chọn của 2 người có thể được biểu diễn bằng 1 payoff matrix như sau:</w:t>
+      </w:r>
+    </w:p>
+    <w:p>
+      <w:pPr>
+        <w:keepNext/>
+        <w:jc w:val="both"/>
+      </w:pPr>
+      <w:r>
+        <w:rPr>
+          <w:noProof/>
+        </w:rPr>
+        <w:drawing>
+          <wp:inline distT="0" distB="0" distL="0" distR="0" wp14:anchorId="142A41C0" wp14:editId="04B8CECE">
+            <wp:extent cx="6053963" cy="2966720"/>
+            <wp:effectExtent l="0" t="0" r="4445" b="5080"/>
+            <wp:docPr id="1" name="Picture 1"/>
+            <wp:cNvGraphicFramePr>
+              <a:graphicFrameLocks xmlns:a="http://schemas.openxmlformats.org/drawingml/2006/main" noChangeAspect="1"/>
+            </wp:cNvGraphicFramePr>
+            <a:graphic xmlns:a="http://schemas.openxmlformats.org/drawingml/2006/main">
+              <a:graphicData uri="http://schemas.openxmlformats.org/drawingml/2006/picture">
+                <pic:pic xmlns:pic="http://schemas.openxmlformats.org/drawingml/2006/picture">
+                  <pic:nvPicPr>
+                    <pic:cNvPr id="1" name="Picture 1"/>
+                    <pic:cNvPicPr/>
+                  </pic:nvPicPr>
+                  <pic:blipFill>
+                    <a:blip r:embed="rId8">
+                      <a:extLst>
+                        <a:ext uri="{28A0092B-C50C-407E-A947-70E740481C1C}">
+                          <a14:useLocalDpi xmlns:a14="http://schemas.microsoft.com/office/drawing/2010/main" val="0"/>
+                        </a:ext>
+                      </a:extLst>
+                    </a:blip>
+                    <a:stretch>
+                      <a:fillRect/>
+                    </a:stretch>
+                  </pic:blipFill>
+                  <pic:spPr>
+                    <a:xfrm>
+                      <a:off x="0" y="0"/>
+                      <a:ext cx="6053963" cy="2966720"/>
+                    </a:xfrm>
+                    <a:prstGeom prst="rect">
+                      <a:avLst/>
+                    </a:prstGeom>
+                  </pic:spPr>
+                </pic:pic>
+              </a:graphicData>
+            </a:graphic>
+          </wp:inline>
+        </w:drawing>
+      </w:r>
+    </w:p>
+    <w:p>
+      <w:pPr>
+        <w:pStyle w:val="Caption"/>
+        <w:jc w:val="center"/>
+      </w:pPr>
+      <w:r>
+        <w:t xml:space="preserve">Hình </w:t>
+      </w:r>
+      <w:r>
+        <w:fldChar w:fldCharType="begin"/>
+      </w:r>
+      <w:r>
+        <w:instrText xml:space="preserve"> SEQ Hình \* ARABIC </w:instrText>
+      </w:r>
+      <w:r>
+        <w:fldChar w:fldCharType="separate"/>
+      </w:r>
+      <w:r>
+        <w:rPr>
+          <w:noProof/>
+        </w:rPr>
+        <w:t>1</w:t>
+      </w:r>
+      <w:r>
+        <w:rPr>
+          <w:noProof/>
+        </w:rPr>
+        <w:fldChar w:fldCharType="end"/>
+      </w:r>
+      <w:r>
+        <w:t xml:space="preserve">: </w:t>
+      </w:r>
+      <w:r>
+        <w:t>The Traveler’s Dilemma</w:t>
+      </w:r>
+      <w:r>
+        <w:t xml:space="preserve">, </w:t>
+      </w:r>
+      <w:r>
+        <w:t>Kaushik Basu</w:t>
+      </w:r>
+      <w:r>
+        <w:t xml:space="preserve">, </w:t>
+      </w:r>
+      <w:r>
+        <w:t>Scientific American , Vol. 296, No. 6 (JUNE 2007), pp. 90-95</w:t>
+      </w:r>
+    </w:p>
+    <w:p>
+      <w:pPr>
+        <w:jc w:val="both"/>
+      </w:pPr>
+      <w:r>
+        <w:t>Payoff matrix này có thể tóm gọn hết ý tưởng của bài toán Travel’s Dilemma cho người xem, cột b</w:t>
+      </w:r>
+      <w:r>
+        <w:t xml:space="preserve">ên </w:t>
+      </w:r>
+      <w:r>
+        <w:t xml:space="preserve">trái cùng là đại diện cho những lựa chọn của Lan, </w:t>
+      </w:r>
+      <w:r>
+        <w:t>hàng trên cùng là đại diện cho những lựa chọn của Tuấn.</w:t>
+      </w:r>
+      <w:r>
+        <w:t xml:space="preserve"> Như ta thấy thì </w:t>
+      </w:r>
+      <w:r>
+        <w:t>khi Lan chọn 100, Tuấn chọn 100 thì cả 2 người đều nhận được 100, và khi Tuấn chọn 100, Lan chọn 99 thì Tuấn nhận được 97 còn Lan lại nhận được 101, và ngược lại</w:t>
+      </w:r>
+      <w:r>
+        <w:t xml:space="preserve">. Bảng cứ theo quy luật này đi lên </w:t>
+      </w:r>
+      <w:r>
+        <w:t xml:space="preserve">cho tới khi gặp (2; 2) là Nash equilibrium, </w:t>
+      </w:r>
+      <w:r>
+        <w:t xml:space="preserve">(2; 2) là Nash equilibrium </w:t>
+      </w:r>
+      <w:r>
+        <w:t xml:space="preserve">vì </w:t>
+      </w:r>
+      <w:r>
+        <w:t xml:space="preserve">nó là trạng thái </w:t>
+      </w:r>
+      <w:r>
+        <w:t xml:space="preserve">cuối cùng mà người chơi sẽ nghĩ tới và </w:t>
+      </w:r>
+      <w:r>
+        <w:t>sẽ không muốn chuyển qua</w:t>
+      </w:r>
+      <w:r>
+        <w:t xml:space="preserve"> trạng thái nào nữa</w:t>
+      </w:r>
+      <w:r>
+        <w:t>.</w:t>
+      </w:r>
+    </w:p>
+    <w:p>
+      <w:pPr>
         <w:pStyle w:val="Heading1"/>
       </w:pPr>
       <w:r>
+        <w:lastRenderedPageBreak/>
         <w:t xml:space="preserve">II - </w:t>
       </w:r>
       <w:r>
@@ -194,6 +374,70 @@
     <w:p/>
     <w:p>
       <w:pPr>
+        <w:jc w:val="both"/>
+      </w:pPr>
+      <w:r>
+        <w:t xml:space="preserve">Thách thức lớn nhất </w:t>
+      </w:r>
+      <w:r>
+        <w:t xml:space="preserve">về bài Traveler’s Dilemma </w:t>
+      </w:r>
+      <w:r>
+        <w:t>đó chính là sự nghịch lý về hành vi hợp lí và hành vi thực tế của con người như đã có đề cập ở trên.</w:t>
+      </w:r>
+      <w:r>
+        <w:t xml:space="preserve"> </w:t>
+      </w:r>
+      <w:r>
+        <w:t xml:space="preserve">Hành vi hợp lí theo Lý thuyết trò chơi đó chính là người chơi sẽ luôn cố gắng làm cho mình hơn đối thủ, nên sẽ cứ tiếp tục suy nghĩ </w:t>
+      </w:r>
+      <w:r>
+        <w:t>tới số tiền nhỏ hơn vì nó sẽ làm cho mình nhận được tiền thưởng cao hơn đối thủ</w:t>
+      </w:r>
+      <w:r>
+        <w:t xml:space="preserve">, hành vi này hội tụ về việc cả 2 người cùng chọn 2 – Nash equilibrim –  vì sau đó không còn </w:t>
+      </w:r>
+      <w:r>
+        <w:t>lựa chọn nào mà 2 người sẽ muốn chọn</w:t>
+      </w:r>
+      <w:r>
+        <w:t xml:space="preserve"> nữa</w:t>
+      </w:r>
+      <w:r>
+        <w:t>.</w:t>
+      </w:r>
+      <w:r>
+        <w:t xml:space="preserve"> Còn hành vi thực tế của con người là sẽ không quan tâm nhiều tới người kia mà quan tâm tới số tiền mình nhận được</w:t>
+      </w:r>
+      <w:r>
+        <w:t>,</w:t>
+      </w:r>
+      <w:r>
+        <w:t xml:space="preserve"> nên thường lựa chọn sẽ nằm </w:t>
+      </w:r>
+      <w:r>
+        <w:t>d</w:t>
+      </w:r>
+      <w:r>
+        <w:t>ao động ở khoảng trên 95.</w:t>
+      </w:r>
+      <w:r>
+        <w:t xml:space="preserve"> </w:t>
+      </w:r>
+      <w:r>
+        <w:t xml:space="preserve">Việc mâu thuẫn như vậy dẫn tới việc chọn policy để mô phỏng lại bài toán phải được cân nhắc kỹ cho cả 2 loại hành vi. </w:t>
+      </w:r>
+    </w:p>
+    <w:p>
+      <w:pPr>
+        <w:jc w:val="both"/>
+      </w:pPr>
+      <w:r>
+        <w:t>Còn khó khăn đối với em đó chính là việc hiểu và tìm được code tham khảo cho bài toán này, vì lý thuyết trò chơi và những khái niệm liên quan là rất mới đối với em nên em còn hơi lúng túng khi tra cứu trên mạng.</w:t>
+      </w:r>
+    </w:p>
+    <w:p>
+      <w:pPr>
         <w:pStyle w:val="Heading1"/>
       </w:pPr>
       <w:r>
@@ -204,47 +448,2736 @@
       </w:r>
     </w:p>
     <w:p>
-      <w:r>
-        <w:t xml:space="preserve">o Nêu rõ cấu hình các bài toán thực nghiệm. </w:t>
-      </w:r>
-    </w:p>
-    <w:p>
-      <w:r>
+      <w:pPr>
+        <w:pStyle w:val="ListParagraph"/>
+        <w:numPr>
+          <w:ilvl w:val="0"/>
+          <w:numId w:val="8"/>
+        </w:numPr>
+        <w:rPr>
+          <w:b/>
+          <w:bCs/>
+        </w:rPr>
+      </w:pPr>
+      <w:r>
+        <w:rPr>
+          <w:b/>
+          <w:bCs/>
+        </w:rPr>
+        <w:t>Mô hình hoá tính toán:</w:t>
+      </w:r>
+    </w:p>
+    <w:p>
+      <w:pPr>
+        <w:shd w:val="clear" w:color="auto" w:fill="1E1E1E"/>
+        <w:spacing w:after="0" w:line="285" w:lineRule="atLeast"/>
+        <w:rPr>
+          <w:rFonts w:ascii="Consolas" w:eastAsia="Times New Roman" w:hAnsi="Consolas" w:cs="Times New Roman"/>
+          <w:color w:val="D4D4D4"/>
+          <w:sz w:val="21"/>
+          <w:szCs w:val="21"/>
+          <w:lang w:eastAsia="en-US"/>
+        </w:rPr>
+      </w:pPr>
+      <w:r>
+        <w:rPr>
+          <w:rFonts w:ascii="Consolas" w:eastAsia="Times New Roman" w:hAnsi="Consolas" w:cs="Times New Roman"/>
+          <w:color w:val="569CD6"/>
+          <w:sz w:val="21"/>
+          <w:szCs w:val="21"/>
+          <w:lang w:eastAsia="en-US"/>
+        </w:rPr>
+        <w:t>struct</w:t>
+      </w:r>
+      <w:r>
+        <w:rPr>
+          <w:rFonts w:ascii="Consolas" w:eastAsia="Times New Roman" w:hAnsi="Consolas" w:cs="Times New Roman"/>
+          <w:color w:val="D4D4D4"/>
+          <w:sz w:val="21"/>
+          <w:szCs w:val="21"/>
+          <w:lang w:eastAsia="en-US"/>
+        </w:rPr>
+        <w:t xml:space="preserve"> SimpleGame</w:t>
+      </w:r>
+    </w:p>
+    <w:p>
+      <w:pPr>
+        <w:shd w:val="clear" w:color="auto" w:fill="1E1E1E"/>
+        <w:spacing w:after="0" w:line="285" w:lineRule="atLeast"/>
+        <w:rPr>
+          <w:rFonts w:ascii="Consolas" w:eastAsia="Times New Roman" w:hAnsi="Consolas" w:cs="Times New Roman"/>
+          <w:color w:val="D4D4D4"/>
+          <w:sz w:val="21"/>
+          <w:szCs w:val="21"/>
+          <w:lang w:eastAsia="en-US"/>
+        </w:rPr>
+      </w:pPr>
+      <w:r>
+        <w:rPr>
+          <w:rFonts w:ascii="Consolas" w:eastAsia="Times New Roman" w:hAnsi="Consolas" w:cs="Times New Roman"/>
+          <w:color w:val="D4D4D4"/>
+          <w:sz w:val="21"/>
+          <w:szCs w:val="21"/>
+          <w:lang w:eastAsia="en-US"/>
+        </w:rPr>
+        <w:t>      γ  </w:t>
+      </w:r>
+      <w:r>
+        <w:rPr>
+          <w:rFonts w:ascii="Consolas" w:eastAsia="Times New Roman" w:hAnsi="Consolas" w:cs="Times New Roman"/>
+          <w:color w:val="6A9955"/>
+          <w:sz w:val="21"/>
+          <w:szCs w:val="21"/>
+          <w:lang w:eastAsia="en-US"/>
+        </w:rPr>
+        <w:t># discount factor</w:t>
+      </w:r>
+    </w:p>
+    <w:p>
+      <w:pPr>
+        <w:shd w:val="clear" w:color="auto" w:fill="1E1E1E"/>
+        <w:spacing w:after="0" w:line="285" w:lineRule="atLeast"/>
+        <w:rPr>
+          <w:rFonts w:ascii="Consolas" w:eastAsia="Times New Roman" w:hAnsi="Consolas" w:cs="Times New Roman"/>
+          <w:color w:val="D4D4D4"/>
+          <w:sz w:val="21"/>
+          <w:szCs w:val="21"/>
+          <w:lang w:eastAsia="en-US"/>
+        </w:rPr>
+      </w:pPr>
+      <w:r>
+        <w:rPr>
+          <w:rFonts w:ascii="Consolas" w:eastAsia="Times New Roman" w:hAnsi="Consolas" w:cs="Times New Roman"/>
+          <w:color w:val="D4D4D4"/>
+          <w:sz w:val="21"/>
+          <w:szCs w:val="21"/>
+          <w:lang w:eastAsia="en-US"/>
+        </w:rPr>
+        <w:t xml:space="preserve">      </w:t>
+      </w:r>
+      <w:r>
+        <w:rPr>
+          <w:rFonts w:ascii="Cambria Math" w:eastAsia="Times New Roman" w:hAnsi="Cambria Math" w:cs="Cambria Math"/>
+          <w:color w:val="D4D4D4"/>
+          <w:sz w:val="21"/>
+          <w:szCs w:val="21"/>
+          <w:lang w:eastAsia="en-US"/>
+        </w:rPr>
+        <w:t>ℐ</w:t>
+      </w:r>
+      <w:r>
+        <w:rPr>
+          <w:rFonts w:ascii="Consolas" w:eastAsia="Times New Roman" w:hAnsi="Consolas" w:cs="Times New Roman"/>
+          <w:color w:val="D4D4D4"/>
+          <w:sz w:val="21"/>
+          <w:szCs w:val="21"/>
+          <w:lang w:eastAsia="en-US"/>
+        </w:rPr>
+        <w:t xml:space="preserve"> </w:t>
+      </w:r>
+      <w:r>
+        <w:rPr>
+          <w:rFonts w:ascii="Consolas" w:eastAsia="Times New Roman" w:hAnsi="Consolas" w:cs="Consolas"/>
+          <w:color w:val="D4D4D4"/>
+          <w:sz w:val="21"/>
+          <w:szCs w:val="21"/>
+          <w:lang w:eastAsia="en-US"/>
+        </w:rPr>
+        <w:t> </w:t>
+      </w:r>
+      <w:r>
+        <w:rPr>
+          <w:rFonts w:ascii="Consolas" w:eastAsia="Times New Roman" w:hAnsi="Consolas" w:cs="Times New Roman"/>
+          <w:color w:val="6A9955"/>
+          <w:sz w:val="21"/>
+          <w:szCs w:val="21"/>
+          <w:lang w:eastAsia="en-US"/>
+        </w:rPr>
+        <w:t># agents</w:t>
+      </w:r>
+    </w:p>
+    <w:p>
+      <w:pPr>
+        <w:shd w:val="clear" w:color="auto" w:fill="1E1E1E"/>
+        <w:spacing w:after="0" w:line="285" w:lineRule="atLeast"/>
+        <w:rPr>
+          <w:rFonts w:ascii="Consolas" w:eastAsia="Times New Roman" w:hAnsi="Consolas" w:cs="Times New Roman"/>
+          <w:color w:val="D4D4D4"/>
+          <w:sz w:val="21"/>
+          <w:szCs w:val="21"/>
+          <w:lang w:eastAsia="en-US"/>
+        </w:rPr>
+      </w:pPr>
+      <w:r>
+        <w:rPr>
+          <w:rFonts w:ascii="Consolas" w:eastAsia="Times New Roman" w:hAnsi="Consolas" w:cs="Times New Roman"/>
+          <w:color w:val="D4D4D4"/>
+          <w:sz w:val="21"/>
+          <w:szCs w:val="21"/>
+          <w:lang w:eastAsia="en-US"/>
+        </w:rPr>
+        <w:t xml:space="preserve">      </w:t>
+      </w:r>
+      <w:r>
+        <w:rPr>
+          <w:rFonts w:ascii="Cambria Math" w:eastAsia="Times New Roman" w:hAnsi="Cambria Math" w:cs="Cambria Math"/>
+          <w:color w:val="D4D4D4"/>
+          <w:sz w:val="21"/>
+          <w:szCs w:val="21"/>
+          <w:lang w:eastAsia="en-US"/>
+        </w:rPr>
+        <w:t>𝒜</w:t>
+      </w:r>
+      <w:r>
+        <w:rPr>
+          <w:rFonts w:ascii="Consolas" w:eastAsia="Times New Roman" w:hAnsi="Consolas" w:cs="Times New Roman"/>
+          <w:color w:val="D4D4D4"/>
+          <w:sz w:val="21"/>
+          <w:szCs w:val="21"/>
+          <w:lang w:eastAsia="en-US"/>
+        </w:rPr>
+        <w:t xml:space="preserve">  </w:t>
+      </w:r>
+      <w:r>
+        <w:rPr>
+          <w:rFonts w:ascii="Consolas" w:eastAsia="Times New Roman" w:hAnsi="Consolas" w:cs="Times New Roman"/>
+          <w:color w:val="6A9955"/>
+          <w:sz w:val="21"/>
+          <w:szCs w:val="21"/>
+          <w:lang w:eastAsia="en-US"/>
+        </w:rPr>
+        <w:t># joint action space</w:t>
+      </w:r>
+    </w:p>
+    <w:p>
+      <w:pPr>
+        <w:shd w:val="clear" w:color="auto" w:fill="1E1E1E"/>
+        <w:spacing w:after="0" w:line="285" w:lineRule="atLeast"/>
+        <w:rPr>
+          <w:rFonts w:ascii="Consolas" w:eastAsia="Times New Roman" w:hAnsi="Consolas" w:cs="Times New Roman"/>
+          <w:color w:val="D4D4D4"/>
+          <w:sz w:val="21"/>
+          <w:szCs w:val="21"/>
+          <w:lang w:eastAsia="en-US"/>
+        </w:rPr>
+      </w:pPr>
+      <w:r>
+        <w:rPr>
+          <w:rFonts w:ascii="Consolas" w:eastAsia="Times New Roman" w:hAnsi="Consolas" w:cs="Times New Roman"/>
+          <w:color w:val="D4D4D4"/>
+          <w:sz w:val="21"/>
+          <w:szCs w:val="21"/>
+          <w:lang w:eastAsia="en-US"/>
+        </w:rPr>
+        <w:t>      R  </w:t>
+      </w:r>
+      <w:r>
+        <w:rPr>
+          <w:rFonts w:ascii="Consolas" w:eastAsia="Times New Roman" w:hAnsi="Consolas" w:cs="Times New Roman"/>
+          <w:color w:val="6A9955"/>
+          <w:sz w:val="21"/>
+          <w:szCs w:val="21"/>
+          <w:lang w:eastAsia="en-US"/>
+        </w:rPr>
+        <w:t># joint reward function</w:t>
+      </w:r>
+    </w:p>
+    <w:p>
+      <w:pPr>
+        <w:shd w:val="clear" w:color="auto" w:fill="1E1E1E"/>
+        <w:spacing w:after="0" w:line="285" w:lineRule="atLeast"/>
+        <w:rPr>
+          <w:rFonts w:ascii="Consolas" w:eastAsia="Times New Roman" w:hAnsi="Consolas" w:cs="Times New Roman"/>
+          <w:color w:val="D4D4D4"/>
+          <w:sz w:val="21"/>
+          <w:szCs w:val="21"/>
+          <w:lang w:eastAsia="en-US"/>
+        </w:rPr>
+      </w:pPr>
+      <w:r>
+        <w:rPr>
+          <w:rFonts w:ascii="Consolas" w:eastAsia="Times New Roman" w:hAnsi="Consolas" w:cs="Times New Roman"/>
+          <w:color w:val="C586C0"/>
+          <w:sz w:val="21"/>
+          <w:szCs w:val="21"/>
+          <w:lang w:eastAsia="en-US"/>
+        </w:rPr>
+        <w:t>end</w:t>
+      </w:r>
+    </w:p>
+    <w:p/>
+    <w:p>
+      <w:pPr>
+        <w:jc w:val="both"/>
+      </w:pPr>
+      <w:r>
+        <w:t>Trong simple game, những</w:t>
+      </w:r>
+      <w:r>
+        <w:t xml:space="preserve"> agent chọn một hành động a</w:t>
+      </w:r>
+      <w:r>
+        <w:rPr>
+          <w:vertAlign w:val="superscript"/>
+        </w:rPr>
+        <w:t>i</w:t>
+      </w:r>
+      <w:r>
+        <w:t xml:space="preserve"> để tối ưu hoá phần thưởng r</w:t>
+      </w:r>
+      <w:r>
+        <w:rPr>
+          <w:vertAlign w:val="superscript"/>
+        </w:rPr>
+        <w:t>i</w:t>
+      </w:r>
+      <w:r>
+        <w:t xml:space="preserve"> của họ.</w:t>
+      </w:r>
+    </w:p>
+    <w:p>
+      <w:pPr>
+        <w:jc w:val="both"/>
+      </w:pPr>
+      <w:r>
+        <w:t xml:space="preserve">Một joint action space </w:t>
+      </w:r>
+      <m:oMath>
+        <m:r>
+          <m:rPr>
+            <m:sty m:val="p"/>
+          </m:rPr>
+          <w:rPr>
+            <w:rFonts w:ascii="Cambria Math" w:hAnsi="Cambria Math"/>
+          </w:rPr>
+          <m:t xml:space="preserve">A = </m:t>
+        </m:r>
+        <m:sSup>
+          <m:sSupPr>
+            <m:ctrlPr>
+              <w:rPr>
+                <w:rFonts w:ascii="Cambria Math" w:hAnsi="Cambria Math"/>
+              </w:rPr>
+            </m:ctrlPr>
+          </m:sSupPr>
+          <m:e>
+            <m:r>
+              <m:rPr>
+                <m:sty m:val="p"/>
+              </m:rPr>
+              <w:rPr>
+                <w:rFonts w:ascii="Cambria Math" w:hAnsi="Cambria Math"/>
+              </w:rPr>
+              <m:t>A</m:t>
+            </m:r>
+          </m:e>
+          <m:sup>
+            <m:r>
+              <w:rPr>
+                <w:rFonts w:ascii="Cambria Math" w:hAnsi="Cambria Math"/>
+              </w:rPr>
+              <m:t>1</m:t>
+            </m:r>
+          </m:sup>
+        </m:sSup>
+        <m:r>
+          <m:rPr>
+            <m:sty m:val="p"/>
+          </m:rPr>
+          <w:rPr>
+            <w:rFonts w:ascii="Cambria Math" w:hAnsi="Cambria Math"/>
+          </w:rPr>
+          <m:t xml:space="preserve"> × · · · × </m:t>
+        </m:r>
+        <m:sSup>
+          <m:sSupPr>
+            <m:ctrlPr>
+              <w:rPr>
+                <w:rFonts w:ascii="Cambria Math" w:hAnsi="Cambria Math"/>
+              </w:rPr>
+            </m:ctrlPr>
+          </m:sSupPr>
+          <m:e>
+            <m:r>
+              <m:rPr>
+                <m:sty m:val="p"/>
+              </m:rPr>
+              <w:rPr>
+                <w:rFonts w:ascii="Cambria Math" w:hAnsi="Cambria Math"/>
+              </w:rPr>
+              <m:t>A</m:t>
+            </m:r>
+          </m:e>
+          <m:sup>
+            <m:r>
+              <m:rPr>
+                <m:sty m:val="p"/>
+              </m:rPr>
+              <w:rPr>
+                <w:rFonts w:ascii="Cambria Math" w:hAnsi="Cambria Math"/>
+              </w:rPr>
+              <m:t>k</m:t>
+            </m:r>
+          </m:sup>
+        </m:sSup>
+      </m:oMath>
+      <w:r>
+        <w:t xml:space="preserve"> bao gồm mọi hoán vị của những hành động </w:t>
+      </w:r>
+      <m:oMath>
+        <m:sSup>
+          <m:sSupPr>
+            <m:ctrlPr>
+              <w:rPr>
+                <w:rFonts w:ascii="Cambria Math" w:hAnsi="Cambria Math"/>
+              </w:rPr>
+            </m:ctrlPr>
+          </m:sSupPr>
+          <m:e>
+            <m:r>
+              <m:rPr>
+                <m:sty m:val="p"/>
+              </m:rPr>
+              <w:rPr>
+                <w:rFonts w:ascii="Cambria Math" w:hAnsi="Cambria Math"/>
+              </w:rPr>
+              <m:t>A</m:t>
+            </m:r>
+          </m:e>
+          <m:sup>
+            <m:r>
+              <w:rPr>
+                <w:rFonts w:ascii="Cambria Math" w:hAnsi="Cambria Math"/>
+              </w:rPr>
+              <m:t>i</m:t>
+            </m:r>
+          </m:sup>
+        </m:sSup>
+      </m:oMath>
+      <w:r>
+        <w:t xml:space="preserve"> mà mỗi agent có</w:t>
+      </w:r>
+      <w:r>
+        <w:t xml:space="preserve"> thể có</w:t>
+      </w:r>
+      <w:r>
+        <w:t>.</w:t>
+      </w:r>
+      <w:r>
+        <w:t xml:space="preserve"> Những hành động được chọn cùng một lúc qua khắp các agent có thể được gộp lại thành 1 joint action </w:t>
+      </w:r>
+      <m:oMath>
+        <m:r>
+          <w:rPr>
+            <w:rFonts w:ascii="Cambria Math" w:hAnsi="Cambria Math"/>
+          </w:rPr>
+          <m:t>a=(</m:t>
+        </m:r>
+        <m:sSup>
+          <m:sSupPr>
+            <m:ctrlPr>
+              <w:rPr>
+                <w:rFonts w:ascii="Cambria Math" w:hAnsi="Cambria Math"/>
+                <w:i/>
+              </w:rPr>
+            </m:ctrlPr>
+          </m:sSupPr>
+          <m:e>
+            <m:r>
+              <w:rPr>
+                <w:rFonts w:ascii="Cambria Math" w:hAnsi="Cambria Math"/>
+              </w:rPr>
+              <m:t>a</m:t>
+            </m:r>
+          </m:e>
+          <m:sup>
+            <m:r>
+              <w:rPr>
+                <w:rFonts w:ascii="Cambria Math" w:hAnsi="Cambria Math"/>
+              </w:rPr>
+              <m:t>1</m:t>
+            </m:r>
+          </m:sup>
+        </m:sSup>
+        <m:r>
+          <w:rPr>
+            <w:rFonts w:ascii="Cambria Math" w:hAnsi="Cambria Math"/>
+          </w:rPr>
+          <m:t xml:space="preserve">,…, </m:t>
+        </m:r>
+        <m:sSup>
+          <m:sSupPr>
+            <m:ctrlPr>
+              <w:rPr>
+                <w:rFonts w:ascii="Cambria Math" w:hAnsi="Cambria Math"/>
+                <w:i/>
+              </w:rPr>
+            </m:ctrlPr>
+          </m:sSupPr>
+          <m:e>
+            <m:r>
+              <w:rPr>
+                <w:rFonts w:ascii="Cambria Math" w:hAnsi="Cambria Math"/>
+              </w:rPr>
+              <m:t>a</m:t>
+            </m:r>
+          </m:e>
+          <m:sup>
+            <m:r>
+              <w:rPr>
+                <w:rFonts w:ascii="Cambria Math" w:hAnsi="Cambria Math"/>
+              </w:rPr>
+              <m:t>k</m:t>
+            </m:r>
+          </m:sup>
+        </m:sSup>
+        <m:r>
+          <w:rPr>
+            <w:rFonts w:ascii="Cambria Math" w:hAnsi="Cambria Math"/>
+          </w:rPr>
+          <m:t>)</m:t>
+        </m:r>
+      </m:oMath>
+      <w:r>
+        <w:t xml:space="preserve"> từ joint action space trên.</w:t>
+      </w:r>
+    </w:p>
+    <w:p>
+      <w:pPr>
+        <w:jc w:val="both"/>
+      </w:pPr>
+      <w:r>
+        <w:t xml:space="preserve">Joint reward function </w:t>
+      </w:r>
+      <m:oMath>
+        <m:r>
+          <w:rPr>
+            <w:rFonts w:ascii="Cambria Math" w:hAnsi="Cambria Math"/>
+          </w:rPr>
+          <m:t>R</m:t>
+        </m:r>
+        <m:d>
+          <m:dPr>
+            <m:ctrlPr>
+              <w:rPr>
+                <w:rFonts w:ascii="Cambria Math" w:hAnsi="Cambria Math"/>
+                <w:i/>
+              </w:rPr>
+            </m:ctrlPr>
+          </m:dPr>
+          <m:e>
+            <m:r>
+              <w:rPr>
+                <w:rFonts w:ascii="Cambria Math" w:hAnsi="Cambria Math"/>
+              </w:rPr>
+              <m:t>a</m:t>
+            </m:r>
+          </m:e>
+        </m:d>
+        <m:r>
+          <w:rPr>
+            <w:rFonts w:ascii="Cambria Math" w:hAnsi="Cambria Math"/>
+          </w:rPr>
+          <m:t>=(</m:t>
+        </m:r>
+        <m:sSup>
+          <m:sSupPr>
+            <m:ctrlPr>
+              <w:rPr>
+                <w:rFonts w:ascii="Cambria Math" w:hAnsi="Cambria Math"/>
+                <w:i/>
+              </w:rPr>
+            </m:ctrlPr>
+          </m:sSupPr>
+          <m:e>
+            <m:r>
+              <w:rPr>
+                <w:rFonts w:ascii="Cambria Math" w:hAnsi="Cambria Math"/>
+              </w:rPr>
+              <m:t>R</m:t>
+            </m:r>
+          </m:e>
+          <m:sup>
+            <m:r>
+              <w:rPr>
+                <w:rFonts w:ascii="Cambria Math" w:hAnsi="Cambria Math"/>
+              </w:rPr>
+              <m:t>1</m:t>
+            </m:r>
+          </m:sup>
+        </m:sSup>
+        <m:d>
+          <m:dPr>
+            <m:ctrlPr>
+              <w:rPr>
+                <w:rFonts w:ascii="Cambria Math" w:hAnsi="Cambria Math"/>
+                <w:i/>
+              </w:rPr>
+            </m:ctrlPr>
+          </m:dPr>
+          <m:e>
+            <m:r>
+              <w:rPr>
+                <w:rFonts w:ascii="Cambria Math" w:hAnsi="Cambria Math"/>
+              </w:rPr>
+              <m:t>a</m:t>
+            </m:r>
+          </m:e>
+        </m:d>
+        <m:r>
+          <w:rPr>
+            <w:rFonts w:ascii="Cambria Math" w:hAnsi="Cambria Math"/>
+          </w:rPr>
+          <m:t>,…,</m:t>
+        </m:r>
+        <m:sSup>
+          <m:sSupPr>
+            <m:ctrlPr>
+              <w:rPr>
+                <w:rFonts w:ascii="Cambria Math" w:hAnsi="Cambria Math"/>
+                <w:i/>
+              </w:rPr>
+            </m:ctrlPr>
+          </m:sSupPr>
+          <m:e>
+            <m:r>
+              <w:rPr>
+                <w:rFonts w:ascii="Cambria Math" w:hAnsi="Cambria Math"/>
+              </w:rPr>
+              <m:t>R</m:t>
+            </m:r>
+          </m:e>
+          <m:sup>
+            <m:r>
+              <w:rPr>
+                <w:rFonts w:ascii="Cambria Math" w:hAnsi="Cambria Math"/>
+              </w:rPr>
+              <m:t>k</m:t>
+            </m:r>
+          </m:sup>
+        </m:sSup>
+        <m:d>
+          <m:dPr>
+            <m:ctrlPr>
+              <w:rPr>
+                <w:rFonts w:ascii="Cambria Math" w:hAnsi="Cambria Math"/>
+                <w:i/>
+              </w:rPr>
+            </m:ctrlPr>
+          </m:dPr>
+          <m:e>
+            <m:r>
+              <w:rPr>
+                <w:rFonts w:ascii="Cambria Math" w:hAnsi="Cambria Math"/>
+              </w:rPr>
+              <m:t>a</m:t>
+            </m:r>
+          </m:e>
+        </m:d>
+        <m:r>
+          <w:rPr>
+            <w:rFonts w:ascii="Cambria Math" w:hAnsi="Cambria Math"/>
+          </w:rPr>
+          <m:t>)</m:t>
+        </m:r>
+      </m:oMath>
+      <w:r>
+        <w:t xml:space="preserve"> mô tả phần thưởng nhận được từ joint action </w:t>
+      </w:r>
+      <m:oMath>
+        <m:r>
+          <w:rPr>
+            <w:rFonts w:ascii="Cambria Math" w:hAnsi="Cambria Math"/>
+          </w:rPr>
+          <m:t>a=(</m:t>
+        </m:r>
+        <m:sSup>
+          <m:sSupPr>
+            <m:ctrlPr>
+              <w:rPr>
+                <w:rFonts w:ascii="Cambria Math" w:hAnsi="Cambria Math"/>
+                <w:i/>
+              </w:rPr>
+            </m:ctrlPr>
+          </m:sSupPr>
+          <m:e>
+            <m:r>
+              <w:rPr>
+                <w:rFonts w:ascii="Cambria Math" w:hAnsi="Cambria Math"/>
+              </w:rPr>
+              <m:t>a</m:t>
+            </m:r>
+          </m:e>
+          <m:sup>
+            <m:r>
+              <w:rPr>
+                <w:rFonts w:ascii="Cambria Math" w:hAnsi="Cambria Math"/>
+              </w:rPr>
+              <m:t>1</m:t>
+            </m:r>
+          </m:sup>
+        </m:sSup>
+        <m:r>
+          <w:rPr>
+            <w:rFonts w:ascii="Cambria Math" w:hAnsi="Cambria Math"/>
+          </w:rPr>
+          <m:t xml:space="preserve">,…, </m:t>
+        </m:r>
+        <m:sSup>
+          <m:sSupPr>
+            <m:ctrlPr>
+              <w:rPr>
+                <w:rFonts w:ascii="Cambria Math" w:hAnsi="Cambria Math"/>
+                <w:i/>
+              </w:rPr>
+            </m:ctrlPr>
+          </m:sSupPr>
+          <m:e>
+            <m:r>
+              <w:rPr>
+                <w:rFonts w:ascii="Cambria Math" w:hAnsi="Cambria Math"/>
+              </w:rPr>
+              <m:t>a</m:t>
+            </m:r>
+          </m:e>
+          <m:sup>
+            <m:r>
+              <w:rPr>
+                <w:rFonts w:ascii="Cambria Math" w:hAnsi="Cambria Math"/>
+              </w:rPr>
+              <m:t>k</m:t>
+            </m:r>
+          </m:sup>
+        </m:sSup>
+        <m:r>
+          <w:rPr>
+            <w:rFonts w:ascii="Cambria Math" w:hAnsi="Cambria Math"/>
+          </w:rPr>
+          <m:t>)</m:t>
+        </m:r>
+      </m:oMath>
+      <w:r>
+        <w:t xml:space="preserve">. Joint reward là </w:t>
+      </w:r>
+      <m:oMath>
+        <m:r>
+          <w:rPr>
+            <w:rFonts w:ascii="Cambria Math" w:hAnsi="Cambria Math"/>
+          </w:rPr>
+          <m:t>r=(</m:t>
+        </m:r>
+        <m:sSup>
+          <m:sSupPr>
+            <m:ctrlPr>
+              <w:rPr>
+                <w:rFonts w:ascii="Cambria Math" w:hAnsi="Cambria Math"/>
+                <w:i/>
+              </w:rPr>
+            </m:ctrlPr>
+          </m:sSupPr>
+          <m:e>
+            <m:r>
+              <w:rPr>
+                <w:rFonts w:ascii="Cambria Math" w:hAnsi="Cambria Math"/>
+              </w:rPr>
+              <m:t>r</m:t>
+            </m:r>
+          </m:e>
+          <m:sup>
+            <m:r>
+              <w:rPr>
+                <w:rFonts w:ascii="Cambria Math" w:hAnsi="Cambria Math"/>
+              </w:rPr>
+              <m:t>1</m:t>
+            </m:r>
+          </m:sup>
+        </m:sSup>
+        <m:r>
+          <w:rPr>
+            <w:rFonts w:ascii="Cambria Math" w:hAnsi="Cambria Math"/>
+          </w:rPr>
+          <m:t>, …,</m:t>
+        </m:r>
+        <m:sSup>
+          <m:sSupPr>
+            <m:ctrlPr>
+              <w:rPr>
+                <w:rFonts w:ascii="Cambria Math" w:hAnsi="Cambria Math"/>
+                <w:i/>
+              </w:rPr>
+            </m:ctrlPr>
+          </m:sSupPr>
+          <m:e>
+            <m:r>
+              <w:rPr>
+                <w:rFonts w:ascii="Cambria Math" w:hAnsi="Cambria Math"/>
+              </w:rPr>
+              <m:t>r</m:t>
+            </m:r>
+          </m:e>
+          <m:sup>
+            <m:r>
+              <w:rPr>
+                <w:rFonts w:ascii="Cambria Math" w:hAnsi="Cambria Math"/>
+              </w:rPr>
+              <m:t>k</m:t>
+            </m:r>
+          </m:sup>
+        </m:sSup>
+        <m:r>
+          <w:rPr>
+            <w:rFonts w:ascii="Cambria Math" w:hAnsi="Cambria Math"/>
+          </w:rPr>
+          <m:t>)</m:t>
+        </m:r>
+      </m:oMath>
+      <w:r>
+        <w:t>.</w:t>
+      </w:r>
+    </w:p>
+    <w:p>
+      <w:pPr>
+        <w:jc w:val="both"/>
+      </w:pPr>
+      <w:r>
+        <w:t xml:space="preserve">Còn với </w:t>
+      </w:r>
+      <w:r>
+        <w:t>γ</w:t>
+      </w:r>
+      <w:r>
+        <w:t xml:space="preserve"> (discount factor), đó chỉ là biến đại diện cho xác suất “đi tiếp” của lần lặp hiện tại</w:t>
+      </w:r>
+      <w:r>
+        <w:t xml:space="preserve"> để cho nó không lặp vô tận, giá trị này nằm giữa 0 và 1 nhưng không thể bằng 0 và 1</w:t>
+      </w:r>
+      <w:r>
+        <w:t>.</w:t>
+      </w:r>
+    </w:p>
+    <w:p>
+      <w:pPr>
+        <w:jc w:val="both"/>
+      </w:pPr>
+      <w:r>
+        <w:t xml:space="preserve">Với bài toán traveler’s dilemma, discount factor sẽ bằng 0.9, </w:t>
+      </w:r>
+      <w:r>
+        <w:t xml:space="preserve">agents sẽ gồm 1 và 2, joint action space sẽ là một list chứa các hành động chọn 2…100 của mỗi agent, và joint reward function sẽ gồm 2 hàm reward </w:t>
+      </w:r>
+      <w:r>
+        <w:t xml:space="preserve">giống </w:t>
+      </w:r>
+      <w:r>
+        <w:t>hệt nhau của 2 agent có dạng như sau:</w:t>
+      </w:r>
+    </w:p>
+    <w:p>
+      <m:oMath>
+        <m:r>
+          <w:rPr>
+            <w:rFonts w:ascii="Cambria Math" w:hAnsi="Cambria Math"/>
+          </w:rPr>
+          <m:t>r=</m:t>
+        </m:r>
+        <m:d>
+          <m:dPr>
+            <m:begChr m:val="{"/>
+            <m:endChr m:val=""/>
+            <m:ctrlPr>
+              <w:rPr>
+                <w:rFonts w:ascii="Cambria Math" w:hAnsi="Cambria Math"/>
+                <w:i/>
+              </w:rPr>
+            </m:ctrlPr>
+          </m:dPr>
+          <m:e>
+            <m:eqArr>
+              <m:eqArrPr>
+                <m:ctrlPr>
+                  <w:rPr>
+                    <w:rFonts w:ascii="Cambria Math" w:hAnsi="Cambria Math"/>
+                    <w:i/>
+                  </w:rPr>
+                </m:ctrlPr>
+              </m:eqArrPr>
+              <m:e>
+                <m:r>
+                  <w:rPr>
+                    <w:rFonts w:ascii="Cambria Math" w:hAnsi="Cambria Math"/>
+                  </w:rPr>
+                  <m:t>action</m:t>
+                </m:r>
+                <m:r>
+                  <w:rPr>
+                    <w:rFonts w:ascii="Cambria Math" w:hAnsi="Cambria Math"/>
+                  </w:rPr>
+                  <m:t xml:space="preserve"> khi </m:t>
+                </m:r>
+                <m:r>
+                  <w:rPr>
+                    <w:rFonts w:ascii="Cambria Math" w:hAnsi="Cambria Math"/>
+                  </w:rPr>
+                  <m:t>action == otherAgentAction</m:t>
+                </m:r>
+              </m:e>
+              <m:e>
+                <m:r>
+                  <w:rPr>
+                    <w:rFonts w:ascii="Cambria Math" w:hAnsi="Cambria Math"/>
+                  </w:rPr>
+                  <m:t>action + 2</m:t>
+                </m:r>
+                <m:r>
+                  <w:rPr>
+                    <w:rFonts w:ascii="Cambria Math" w:hAnsi="Cambria Math"/>
+                  </w:rPr>
+                  <m:t xml:space="preserve"> khi </m:t>
+                </m:r>
+                <m:r>
+                  <w:rPr>
+                    <w:rFonts w:ascii="Cambria Math" w:hAnsi="Cambria Math"/>
+                  </w:rPr>
+                  <m:t>a</m:t>
+                </m:r>
+                <m:r>
+                  <w:rPr>
+                    <w:rFonts w:ascii="Cambria Math" w:hAnsi="Cambria Math"/>
+                  </w:rPr>
+                  <m:t>ction &lt; otherAgentAction</m:t>
+                </m:r>
+                <m:ctrlPr>
+                  <w:rPr>
+                    <w:rFonts w:ascii="Cambria Math" w:eastAsia="Cambria Math" w:hAnsi="Cambria Math" w:cs="Cambria Math"/>
+                    <w:i/>
+                  </w:rPr>
+                </m:ctrlPr>
+              </m:e>
+              <m:e>
+                <m:r>
+                  <w:rPr>
+                    <w:rFonts w:ascii="Cambria Math" w:hAnsi="Cambria Math"/>
+                  </w:rPr>
+                  <m:t xml:space="preserve"> otherAgentAction -1</m:t>
+                </m:r>
+                <m:r>
+                  <w:rPr>
+                    <w:rFonts w:ascii="Cambria Math" w:hAnsi="Cambria Math"/>
+                  </w:rPr>
+                  <m:t xml:space="preserve"> khi </m:t>
+                </m:r>
+                <m:r>
+                  <w:rPr>
+                    <w:rFonts w:ascii="Cambria Math" w:hAnsi="Cambria Math"/>
+                  </w:rPr>
+                  <m:t>a</m:t>
+                </m:r>
+                <m:r>
+                  <w:rPr>
+                    <w:rFonts w:ascii="Cambria Math" w:hAnsi="Cambria Math"/>
+                  </w:rPr>
+                  <m:t>ction &gt; otherAgentAction</m:t>
+                </m:r>
+              </m:e>
+            </m:eqArr>
+          </m:e>
+        </m:d>
+      </m:oMath>
+      <w:r>
+        <w:t xml:space="preserve"> </w:t>
+      </w:r>
+    </w:p>
+    <w:p>
+      <w:pPr>
+        <w:rPr>
+          <w:rFonts w:ascii="Cambria Math" w:hAnsi="Cambria Math"/>
+          <w:oMath/>
+        </w:rPr>
+      </w:pPr>
+    </w:p>
+    <w:p>
+      <w:pPr>
+        <w:pStyle w:val="ListParagraph"/>
+        <w:numPr>
+          <w:ilvl w:val="0"/>
+          <w:numId w:val="8"/>
+        </w:numPr>
+        <w:rPr>
+          <w:b/>
+          <w:bCs/>
+        </w:rPr>
+      </w:pPr>
+      <w:r>
+        <w:rPr>
+          <w:b/>
+          <w:bCs/>
+        </w:rPr>
+        <w:t>Phương pháp giải quyết</w:t>
+      </w:r>
+      <w:r>
+        <w:rPr>
+          <w:b/>
+          <w:bCs/>
+        </w:rPr>
+        <w:t xml:space="preserve">, </w:t>
+      </w:r>
+      <w:r>
+        <w:rPr>
+          <w:b/>
+          <w:bCs/>
+        </w:rPr>
+        <w:t>phương pháp, thuật toán được sử dụng cho việc giải quyết bài toán</w:t>
+      </w:r>
+    </w:p>
+    <w:p>
+      <w:r>
+        <w:t xml:space="preserve">Đối với bài này thì </w:t>
+      </w:r>
+      <w:r>
+        <w:t>em sẽ chọn 2</w:t>
+      </w:r>
+      <w:r>
+        <w:t xml:space="preserve"> cấu hình</w:t>
+      </w:r>
+      <w:r>
+        <w:t xml:space="preserve"> policy Iterated Best Response và </w:t>
+      </w:r>
+      <w:r>
+        <w:t>Hierarchical</w:t>
+      </w:r>
+      <w:r>
+        <w:t xml:space="preserve"> Softmax, tương ứng cho 2 hành vi là hành vi hợp lí và hành vi thực tế.</w:t>
+      </w:r>
+    </w:p>
+    <w:p>
+      <w:pPr>
+        <w:pStyle w:val="ListParagraph"/>
+        <w:numPr>
+          <w:ilvl w:val="0"/>
+          <w:numId w:val="6"/>
+        </w:numPr>
+      </w:pPr>
+      <w:r>
+        <w:t>Iterated Best Response</w:t>
+      </w:r>
+    </w:p>
+    <w:p>
+      <w:pPr>
+        <w:pStyle w:val="ListParagraph"/>
+        <w:numPr>
+          <w:ilvl w:val="0"/>
+          <w:numId w:val="7"/>
+        </w:numPr>
+      </w:pPr>
+      <w:r>
+        <w:t>Best respons</w:t>
+      </w:r>
+      <w:r>
+        <w:t>e</w:t>
+      </w:r>
+    </w:p>
+    <w:p>
+      <w:pPr>
+        <w:jc w:val="both"/>
+      </w:pPr>
+      <w:r>
+        <w:lastRenderedPageBreak/>
+        <w:t>Với việc người chơi biết những gì mà những người chơi khác đang làm, một chiến thuật là một best response nếu và chỉ nếu người chơi không thể có lợi hơn khi chuyển sang chiến thuật khác.</w:t>
+      </w:r>
+      <w:r>
+        <w:t xml:space="preserve"> Có thể có nhiều best response.</w:t>
+      </w:r>
+    </w:p>
+    <w:p>
+      <w:pPr>
+        <w:jc w:val="both"/>
+      </w:pPr>
+      <w:r>
+        <w:t>Định nghĩa Nash Equilibrium bằng Best response: một trò chơi đang ở trong trạng thái Nash equilibrium nếu và chỉ nếu tất cả người chơi đều đang có phản ứng tốt nhất (best response) cho việc mà những người chơi khác đang làm.</w:t>
+      </w:r>
+    </w:p>
+    <w:p>
+      <w:r>
+        <w:t xml:space="preserve">Cách tìm best response cho </w:t>
+      </w:r>
+      <w:r>
+        <w:t xml:space="preserve">1 trò chơi </w:t>
+      </w:r>
+      <w:r>
+        <w:t>là cô lập 1 chiến thuật của 1 người chơi, và tìm xem phản ứng tốt nhất mà những người chơi còn lại nên có để đáp trả chiến thuật đó.</w:t>
+      </w:r>
+      <w:r>
+        <w:t xml:space="preserve"> Cụ thể với traveler’s dilemma:</w:t>
+      </w:r>
+    </w:p>
+    <w:tbl>
+      <w:tblPr>
+        <w:tblStyle w:val="TableGrid"/>
+        <w:tblW w:w="0" w:type="auto"/>
+        <w:tblLook w:val="04A0" w:firstRow="1" w:lastRow="0" w:firstColumn="1" w:lastColumn="0" w:noHBand="0" w:noVBand="1"/>
+      </w:tblPr>
+      <w:tblGrid>
+        <w:gridCol w:w="1591"/>
+        <w:gridCol w:w="1632"/>
+        <w:gridCol w:w="1632"/>
+        <w:gridCol w:w="1592"/>
+        <w:gridCol w:w="1592"/>
+        <w:gridCol w:w="1592"/>
+      </w:tblGrid>
+      <w:tr>
+        <w:tc>
+          <w:tcPr>
+            <w:tcW w:w="1591" w:type="dxa"/>
+          </w:tcPr>
+          <w:p/>
+        </w:tc>
+        <w:tc>
+          <w:tcPr>
+            <w:tcW w:w="1632" w:type="dxa"/>
+          </w:tcPr>
+          <w:p>
+            <w:pPr>
+              <w:rPr>
+                <w:color w:val="00B0F0"/>
+              </w:rPr>
+            </w:pPr>
+            <w:r>
+              <w:rPr>
+                <w:color w:val="00B0F0"/>
+              </w:rPr>
+              <w:t>2</w:t>
+            </w:r>
+          </w:p>
+        </w:tc>
+        <w:tc>
+          <w:tcPr>
+            <w:tcW w:w="1632" w:type="dxa"/>
+          </w:tcPr>
+          <w:p>
+            <w:pPr>
+              <w:rPr>
+                <w:color w:val="00B0F0"/>
+              </w:rPr>
+            </w:pPr>
+            <w:r>
+              <w:rPr>
+                <w:color w:val="00B0F0"/>
+              </w:rPr>
+              <w:t>3</w:t>
+            </w:r>
+          </w:p>
+        </w:tc>
+        <w:tc>
+          <w:tcPr>
+            <w:tcW w:w="1592" w:type="dxa"/>
+          </w:tcPr>
+          <w:p>
+            <w:pPr>
+              <w:rPr>
+                <w:color w:val="00B0F0"/>
+              </w:rPr>
+            </w:pPr>
+            <w:r>
+              <w:rPr>
+                <w:color w:val="00B0F0"/>
+              </w:rPr>
+              <w:t>4</w:t>
+            </w:r>
+          </w:p>
+        </w:tc>
+        <w:tc>
+          <w:tcPr>
+            <w:tcW w:w="1592" w:type="dxa"/>
+          </w:tcPr>
+          <w:p>
+            <w:pPr>
+              <w:rPr>
+                <w:color w:val="00B0F0"/>
+              </w:rPr>
+            </w:pPr>
+            <w:r>
+              <w:rPr>
+                <w:color w:val="00B0F0"/>
+              </w:rPr>
+              <w:t>5</w:t>
+            </w:r>
+          </w:p>
+        </w:tc>
+        <w:tc>
+          <w:tcPr>
+            <w:tcW w:w="1592" w:type="dxa"/>
+          </w:tcPr>
+          <w:p>
+            <w:r>
+              <w:t>…</w:t>
+            </w:r>
+          </w:p>
+        </w:tc>
+      </w:tr>
+      <w:tr>
+        <w:tc>
+          <w:tcPr>
+            <w:tcW w:w="1591" w:type="dxa"/>
+          </w:tcPr>
+          <w:p>
+            <w:pPr>
+              <w:rPr>
+                <w:color w:val="FF0000"/>
+              </w:rPr>
+            </w:pPr>
+            <w:r>
+              <w:rPr>
+                <w:color w:val="FF0000"/>
+              </w:rPr>
+              <w:t>2</w:t>
+            </w:r>
+          </w:p>
+        </w:tc>
+        <w:tc>
+          <w:tcPr>
+            <w:tcW w:w="1632" w:type="dxa"/>
+          </w:tcPr>
+          <w:p>
+            <w:r>
+              <w:t>2</w:t>
+            </w:r>
+            <w:r>
+              <w:t>; 2</w:t>
+            </w:r>
+          </w:p>
+        </w:tc>
+        <w:tc>
+          <w:tcPr>
+            <w:tcW w:w="1632" w:type="dxa"/>
+          </w:tcPr>
+          <w:p>
+            <w:r>
+              <w:t>4; 0</w:t>
+            </w:r>
+          </w:p>
+        </w:tc>
+        <w:tc>
+          <w:tcPr>
+            <w:tcW w:w="1592" w:type="dxa"/>
+          </w:tcPr>
+          <w:p>
+            <w:r>
+              <w:t>4; 0</w:t>
+            </w:r>
+          </w:p>
+        </w:tc>
+        <w:tc>
+          <w:tcPr>
+            <w:tcW w:w="1592" w:type="dxa"/>
+          </w:tcPr>
+          <w:p>
+            <w:r>
+              <w:rPr>
+                <w:color w:val="FF0000"/>
+              </w:rPr>
+              <w:t>4</w:t>
+            </w:r>
+            <w:r>
+              <w:t>; 0</w:t>
+            </w:r>
+          </w:p>
+        </w:tc>
+        <w:tc>
+          <w:tcPr>
+            <w:tcW w:w="1592" w:type="dxa"/>
+          </w:tcPr>
+          <w:p/>
+        </w:tc>
+      </w:tr>
+      <w:tr>
+        <w:tc>
+          <w:tcPr>
+            <w:tcW w:w="1591" w:type="dxa"/>
+          </w:tcPr>
+          <w:p>
+            <w:pPr>
+              <w:rPr>
+                <w:color w:val="FF0000"/>
+              </w:rPr>
+            </w:pPr>
+            <w:r>
+              <w:rPr>
+                <w:color w:val="FF0000"/>
+              </w:rPr>
+              <w:t>3</w:t>
+            </w:r>
+          </w:p>
+        </w:tc>
+        <w:tc>
+          <w:tcPr>
+            <w:tcW w:w="1632" w:type="dxa"/>
+          </w:tcPr>
+          <w:p>
+            <w:r>
+              <w:t>0</w:t>
+            </w:r>
+            <w:r>
+              <w:t>; 4</w:t>
+            </w:r>
+          </w:p>
+        </w:tc>
+        <w:tc>
+          <w:tcPr>
+            <w:tcW w:w="1632" w:type="dxa"/>
+          </w:tcPr>
+          <w:p>
+            <w:r>
+              <w:t>3; 3</w:t>
+            </w:r>
+          </w:p>
+        </w:tc>
+        <w:tc>
+          <w:tcPr>
+            <w:tcW w:w="1592" w:type="dxa"/>
+          </w:tcPr>
+          <w:p>
+            <w:r>
+              <w:t>5; 1</w:t>
+            </w:r>
+          </w:p>
+        </w:tc>
+        <w:tc>
+          <w:tcPr>
+            <w:tcW w:w="1592" w:type="dxa"/>
+          </w:tcPr>
+          <w:p>
+            <w:r>
+              <w:rPr>
+                <w:color w:val="FF0000"/>
+              </w:rPr>
+              <w:t>5</w:t>
+            </w:r>
+            <w:r>
+              <w:t>; 1</w:t>
+            </w:r>
+          </w:p>
+        </w:tc>
+        <w:tc>
+          <w:tcPr>
+            <w:tcW w:w="1592" w:type="dxa"/>
+          </w:tcPr>
+          <w:p/>
+        </w:tc>
+      </w:tr>
+      <w:tr>
+        <w:tc>
+          <w:tcPr>
+            <w:tcW w:w="1591" w:type="dxa"/>
+          </w:tcPr>
+          <w:p>
+            <w:pPr>
+              <w:rPr>
+                <w:color w:val="FF0000"/>
+              </w:rPr>
+            </w:pPr>
+            <w:r>
+              <w:rPr>
+                <w:color w:val="FF0000"/>
+              </w:rPr>
+              <w:t>4</w:t>
+            </w:r>
+          </w:p>
+        </w:tc>
+        <w:tc>
+          <w:tcPr>
+            <w:tcW w:w="1632" w:type="dxa"/>
+          </w:tcPr>
+          <w:p>
+            <w:r>
+              <w:t>0</w:t>
+            </w:r>
+            <w:r>
+              <w:t>; 4</w:t>
+            </w:r>
+          </w:p>
+        </w:tc>
+        <w:tc>
+          <w:tcPr>
+            <w:tcW w:w="1632" w:type="dxa"/>
+          </w:tcPr>
+          <w:p>
+            <w:r>
+              <w:t>1; 5</w:t>
+            </w:r>
+          </w:p>
+        </w:tc>
+        <w:tc>
+          <w:tcPr>
+            <w:tcW w:w="1592" w:type="dxa"/>
+          </w:tcPr>
+          <w:p>
+            <w:r>
+              <w:t xml:space="preserve">4; 4 </w:t>
+            </w:r>
+          </w:p>
+        </w:tc>
+        <w:tc>
+          <w:tcPr>
+            <w:tcW w:w="1592" w:type="dxa"/>
+          </w:tcPr>
+          <w:p>
+            <w:r>
+              <w:rPr>
+                <w:color w:val="FF0000"/>
+              </w:rPr>
+              <w:t>6</w:t>
+            </w:r>
+            <w:r>
+              <w:t>; 2</w:t>
+            </w:r>
+            <w:r>
+              <w:t>*</w:t>
+            </w:r>
+          </w:p>
+        </w:tc>
+        <w:tc>
+          <w:tcPr>
+            <w:tcW w:w="1592" w:type="dxa"/>
+          </w:tcPr>
+          <w:p/>
+        </w:tc>
+      </w:tr>
+      <w:tr>
+        <w:tc>
+          <w:tcPr>
+            <w:tcW w:w="1591" w:type="dxa"/>
+          </w:tcPr>
+          <w:p>
+            <w:pPr>
+              <w:rPr>
+                <w:color w:val="FF0000"/>
+              </w:rPr>
+            </w:pPr>
+            <w:r>
+              <w:rPr>
+                <w:color w:val="FF0000"/>
+              </w:rPr>
+              <w:t>5</w:t>
+            </w:r>
+          </w:p>
+        </w:tc>
+        <w:tc>
+          <w:tcPr>
+            <w:tcW w:w="1632" w:type="dxa"/>
+          </w:tcPr>
+          <w:p>
+            <w:r>
+              <w:t>0</w:t>
+            </w:r>
+            <w:r>
+              <w:t>; 4</w:t>
+            </w:r>
+          </w:p>
+        </w:tc>
+        <w:tc>
+          <w:tcPr>
+            <w:tcW w:w="1632" w:type="dxa"/>
+          </w:tcPr>
+          <w:p>
+            <w:r>
+              <w:t>1; 5</w:t>
+            </w:r>
+          </w:p>
+        </w:tc>
+        <w:tc>
+          <w:tcPr>
+            <w:tcW w:w="1592" w:type="dxa"/>
+          </w:tcPr>
+          <w:p>
+            <w:r>
+              <w:t>2; 6</w:t>
+            </w:r>
+          </w:p>
+        </w:tc>
+        <w:tc>
+          <w:tcPr>
+            <w:tcW w:w="1592" w:type="dxa"/>
+          </w:tcPr>
+          <w:p>
+            <w:r>
+              <w:rPr>
+                <w:color w:val="FF0000"/>
+              </w:rPr>
+              <w:t>5</w:t>
+            </w:r>
+            <w:r>
+              <w:t>; 5</w:t>
+            </w:r>
+          </w:p>
+        </w:tc>
+        <w:tc>
+          <w:tcPr>
+            <w:tcW w:w="1592" w:type="dxa"/>
+          </w:tcPr>
+          <w:p/>
+        </w:tc>
+      </w:tr>
+      <w:tr>
+        <w:tc>
+          <w:tcPr>
+            <w:tcW w:w="1591" w:type="dxa"/>
+          </w:tcPr>
+          <w:p>
+            <w:r>
+              <w:t>…</w:t>
+            </w:r>
+          </w:p>
+        </w:tc>
+        <w:tc>
+          <w:tcPr>
+            <w:tcW w:w="1632" w:type="dxa"/>
+          </w:tcPr>
+          <w:p/>
+        </w:tc>
+        <w:tc>
+          <w:tcPr>
+            <w:tcW w:w="1632" w:type="dxa"/>
+          </w:tcPr>
+          <w:p/>
+        </w:tc>
+        <w:tc>
+          <w:tcPr>
+            <w:tcW w:w="1592" w:type="dxa"/>
+          </w:tcPr>
+          <w:p/>
+        </w:tc>
+        <w:tc>
+          <w:tcPr>
+            <w:tcW w:w="1592" w:type="dxa"/>
+          </w:tcPr>
+          <w:p/>
+        </w:tc>
+        <w:tc>
+          <w:tcPr>
+            <w:tcW w:w="1592" w:type="dxa"/>
+          </w:tcPr>
+          <w:p/>
+        </w:tc>
+      </w:tr>
+    </w:tbl>
+    <w:p>
+      <w:r>
+        <w:t xml:space="preserve">Những lựa chọn ở </w:t>
+      </w:r>
+      <w:r>
+        <w:t>cột trái cùng sẽ là của player1</w:t>
+      </w:r>
+      <w:r>
+        <w:t>, còn những lựa chọn ở hàng trên cùng sẽ là của player</w:t>
+      </w:r>
+      <w:r>
+        <w:t>2</w:t>
+      </w:r>
+      <w:r>
+        <w:t xml:space="preserve">. </w:t>
+      </w:r>
+      <w:r>
+        <w:t>Em chỉ xét những giá trị từ 2 tới 5 để dễ ví dụ.</w:t>
+      </w:r>
+    </w:p>
+    <w:p>
+      <w:r>
+        <w:t>Như bảng thì em đã cô lập chiến thuật của player2</w:t>
+      </w:r>
+      <w:r>
+        <w:t xml:space="preserve"> </w:t>
+      </w:r>
+      <w:r>
+        <w:t>là chọn</w:t>
+      </w:r>
+      <w:r>
+        <w:t xml:space="preserve"> </w:t>
+      </w:r>
+      <w:r>
+        <w:t>giá tiền 5,</w:t>
+      </w:r>
+      <w:r>
+        <w:t xml:space="preserve"> thì với chiến thuật của player2 như vậy, thì chiến thuật tốt nhất của player1 sẽ là chọn </w:t>
+      </w:r>
+      <w:r>
+        <w:t>4</w:t>
+      </w:r>
+      <w:r>
+        <w:t xml:space="preserve"> vì nó cho ra giá tiền cao nhất cho </w:t>
+      </w:r>
+      <w:r>
+        <w:t>player đó</w:t>
+      </w:r>
+      <w:r>
+        <w:t>,</w:t>
+      </w:r>
+      <w:r>
+        <w:t xml:space="preserve"> là </w:t>
+      </w:r>
+      <w:r>
+        <w:t>6</w:t>
+      </w:r>
+      <w:r>
+        <w:t>.</w:t>
+      </w:r>
+      <w:r>
+        <w:t xml:space="preserve"> Cho nên </w:t>
+      </w:r>
+      <w:r>
+        <w:t>best response của player1 khi player2 chọn 5 là</w:t>
+      </w:r>
+      <w:r>
+        <w:t xml:space="preserve"> chọn</w:t>
+      </w:r>
+      <w:r>
+        <w:t xml:space="preserve"> </w:t>
+      </w:r>
+      <w:r>
+        <w:t>4</w:t>
+      </w:r>
+      <w:r>
+        <w:t>.</w:t>
+      </w:r>
+    </w:p>
+    <w:tbl>
+      <w:tblPr>
+        <w:tblStyle w:val="TableGrid"/>
+        <w:tblW w:w="0" w:type="auto"/>
+        <w:tblLook w:val="04A0" w:firstRow="1" w:lastRow="0" w:firstColumn="1" w:lastColumn="0" w:noHBand="0" w:noVBand="1"/>
+      </w:tblPr>
+      <w:tblGrid>
+        <w:gridCol w:w="1591"/>
+        <w:gridCol w:w="1632"/>
+        <w:gridCol w:w="1632"/>
+        <w:gridCol w:w="1592"/>
+        <w:gridCol w:w="1592"/>
+        <w:gridCol w:w="1592"/>
+      </w:tblGrid>
+      <w:tr>
+        <w:tc>
+          <w:tcPr>
+            <w:tcW w:w="1591" w:type="dxa"/>
+          </w:tcPr>
+          <w:p/>
+        </w:tc>
+        <w:tc>
+          <w:tcPr>
+            <w:tcW w:w="1632" w:type="dxa"/>
+          </w:tcPr>
+          <w:p>
+            <w:pPr>
+              <w:rPr>
+                <w:color w:val="00B0F0"/>
+              </w:rPr>
+            </w:pPr>
+            <w:r>
+              <w:rPr>
+                <w:color w:val="00B0F0"/>
+              </w:rPr>
+              <w:t>2</w:t>
+            </w:r>
+          </w:p>
+        </w:tc>
+        <w:tc>
+          <w:tcPr>
+            <w:tcW w:w="1632" w:type="dxa"/>
+          </w:tcPr>
+          <w:p>
+            <w:pPr>
+              <w:rPr>
+                <w:color w:val="00B0F0"/>
+              </w:rPr>
+            </w:pPr>
+            <w:r>
+              <w:rPr>
+                <w:color w:val="00B0F0"/>
+              </w:rPr>
+              <w:t>3</w:t>
+            </w:r>
+          </w:p>
+        </w:tc>
+        <w:tc>
+          <w:tcPr>
+            <w:tcW w:w="1592" w:type="dxa"/>
+          </w:tcPr>
+          <w:p>
+            <w:pPr>
+              <w:rPr>
+                <w:color w:val="00B0F0"/>
+              </w:rPr>
+            </w:pPr>
+            <w:r>
+              <w:rPr>
+                <w:color w:val="00B0F0"/>
+              </w:rPr>
+              <w:t>4</w:t>
+            </w:r>
+          </w:p>
+        </w:tc>
+        <w:tc>
+          <w:tcPr>
+            <w:tcW w:w="1592" w:type="dxa"/>
+          </w:tcPr>
+          <w:p>
+            <w:pPr>
+              <w:rPr>
+                <w:color w:val="00B0F0"/>
+              </w:rPr>
+            </w:pPr>
+            <w:r>
+              <w:rPr>
+                <w:color w:val="00B0F0"/>
+              </w:rPr>
+              <w:t>5</w:t>
+            </w:r>
+          </w:p>
+        </w:tc>
+        <w:tc>
+          <w:tcPr>
+            <w:tcW w:w="1592" w:type="dxa"/>
+          </w:tcPr>
+          <w:p>
+            <w:r>
+              <w:t>…</w:t>
+            </w:r>
+          </w:p>
+        </w:tc>
+      </w:tr>
+      <w:tr>
+        <w:tc>
+          <w:tcPr>
+            <w:tcW w:w="1591" w:type="dxa"/>
+          </w:tcPr>
+          <w:p>
+            <w:pPr>
+              <w:rPr>
+                <w:color w:val="FF0000"/>
+              </w:rPr>
+            </w:pPr>
+            <w:r>
+              <w:rPr>
+                <w:color w:val="FF0000"/>
+              </w:rPr>
+              <w:t>2</w:t>
+            </w:r>
+          </w:p>
+        </w:tc>
+        <w:tc>
+          <w:tcPr>
+            <w:tcW w:w="1632" w:type="dxa"/>
+          </w:tcPr>
+          <w:p>
+            <w:r>
+              <w:t>2</w:t>
+            </w:r>
+            <w:r>
+              <w:t>; 2</w:t>
+            </w:r>
+          </w:p>
+        </w:tc>
+        <w:tc>
+          <w:tcPr>
+            <w:tcW w:w="1632" w:type="dxa"/>
+          </w:tcPr>
+          <w:p>
+            <w:r>
+              <w:t>4; 0</w:t>
+            </w:r>
+          </w:p>
+        </w:tc>
+        <w:tc>
+          <w:tcPr>
+            <w:tcW w:w="1592" w:type="dxa"/>
+          </w:tcPr>
+          <w:p>
+            <w:r>
+              <w:rPr>
+                <w:color w:val="FF0000"/>
+              </w:rPr>
+              <w:t>4</w:t>
+            </w:r>
+            <w:r>
+              <w:t>; 0</w:t>
+            </w:r>
+          </w:p>
+        </w:tc>
+        <w:tc>
+          <w:tcPr>
+            <w:tcW w:w="1592" w:type="dxa"/>
+          </w:tcPr>
+          <w:p>
+            <w:r>
+              <w:t>4</w:t>
+            </w:r>
+            <w:r>
+              <w:t>; 0</w:t>
+            </w:r>
+          </w:p>
+        </w:tc>
+        <w:tc>
+          <w:tcPr>
+            <w:tcW w:w="1592" w:type="dxa"/>
+          </w:tcPr>
+          <w:p/>
+        </w:tc>
+      </w:tr>
+      <w:tr>
+        <w:tc>
+          <w:tcPr>
+            <w:tcW w:w="1591" w:type="dxa"/>
+          </w:tcPr>
+          <w:p>
+            <w:pPr>
+              <w:rPr>
+                <w:color w:val="FF0000"/>
+              </w:rPr>
+            </w:pPr>
+            <w:r>
+              <w:rPr>
+                <w:color w:val="FF0000"/>
+              </w:rPr>
+              <w:t>3</w:t>
+            </w:r>
+          </w:p>
+        </w:tc>
+        <w:tc>
+          <w:tcPr>
+            <w:tcW w:w="1632" w:type="dxa"/>
+          </w:tcPr>
+          <w:p>
+            <w:r>
+              <w:t>0</w:t>
+            </w:r>
+            <w:r>
+              <w:t>; 4</w:t>
+            </w:r>
+          </w:p>
+        </w:tc>
+        <w:tc>
+          <w:tcPr>
+            <w:tcW w:w="1632" w:type="dxa"/>
+          </w:tcPr>
+          <w:p>
+            <w:r>
+              <w:t>3; 3</w:t>
+            </w:r>
+          </w:p>
+        </w:tc>
+        <w:tc>
+          <w:tcPr>
+            <w:tcW w:w="1592" w:type="dxa"/>
+          </w:tcPr>
+          <w:p>
+            <w:r>
+              <w:rPr>
+                <w:color w:val="FF0000"/>
+              </w:rPr>
+              <w:t>5</w:t>
+            </w:r>
+            <w:r>
+              <w:t>; 1</w:t>
+            </w:r>
+            <w:r>
+              <w:t>*</w:t>
+            </w:r>
+          </w:p>
+        </w:tc>
+        <w:tc>
+          <w:tcPr>
+            <w:tcW w:w="1592" w:type="dxa"/>
+          </w:tcPr>
+          <w:p>
+            <w:r>
+              <w:t>5</w:t>
+            </w:r>
+            <w:r>
+              <w:t>; 1</w:t>
+            </w:r>
+          </w:p>
+        </w:tc>
+        <w:tc>
+          <w:tcPr>
+            <w:tcW w:w="1592" w:type="dxa"/>
+          </w:tcPr>
+          <w:p/>
+        </w:tc>
+      </w:tr>
+      <w:tr>
+        <w:tc>
+          <w:tcPr>
+            <w:tcW w:w="1591" w:type="dxa"/>
+          </w:tcPr>
+          <w:p>
+            <w:pPr>
+              <w:rPr>
+                <w:color w:val="FF0000"/>
+              </w:rPr>
+            </w:pPr>
+            <w:r>
+              <w:rPr>
+                <w:color w:val="FF0000"/>
+              </w:rPr>
+              <w:t>4</w:t>
+            </w:r>
+          </w:p>
+        </w:tc>
+        <w:tc>
+          <w:tcPr>
+            <w:tcW w:w="1632" w:type="dxa"/>
+          </w:tcPr>
+          <w:p>
+            <w:r>
+              <w:t>0</w:t>
+            </w:r>
+            <w:r>
+              <w:t>; 4</w:t>
+            </w:r>
+          </w:p>
+        </w:tc>
+        <w:tc>
+          <w:tcPr>
+            <w:tcW w:w="1632" w:type="dxa"/>
+          </w:tcPr>
+          <w:p>
+            <w:r>
+              <w:t>1; 5</w:t>
+            </w:r>
+          </w:p>
+        </w:tc>
+        <w:tc>
+          <w:tcPr>
+            <w:tcW w:w="1592" w:type="dxa"/>
+          </w:tcPr>
+          <w:p>
+            <w:r>
+              <w:rPr>
+                <w:color w:val="FF0000"/>
+              </w:rPr>
+              <w:t>4</w:t>
+            </w:r>
+            <w:r>
+              <w:t xml:space="preserve">; 4 </w:t>
+            </w:r>
+          </w:p>
+        </w:tc>
+        <w:tc>
+          <w:tcPr>
+            <w:tcW w:w="1592" w:type="dxa"/>
+          </w:tcPr>
+          <w:p>
+            <w:r>
+              <w:t>6</w:t>
+            </w:r>
+            <w:r>
+              <w:t>; 2</w:t>
+            </w:r>
+            <w:r>
+              <w:t>*</w:t>
+            </w:r>
+          </w:p>
+        </w:tc>
+        <w:tc>
+          <w:tcPr>
+            <w:tcW w:w="1592" w:type="dxa"/>
+          </w:tcPr>
+          <w:p/>
+        </w:tc>
+      </w:tr>
+      <w:tr>
+        <w:tc>
+          <w:tcPr>
+            <w:tcW w:w="1591" w:type="dxa"/>
+          </w:tcPr>
+          <w:p>
+            <w:pPr>
+              <w:rPr>
+                <w:color w:val="FF0000"/>
+              </w:rPr>
+            </w:pPr>
+            <w:r>
+              <w:rPr>
+                <w:color w:val="FF0000"/>
+              </w:rPr>
+              <w:t>5</w:t>
+            </w:r>
+          </w:p>
+        </w:tc>
+        <w:tc>
+          <w:tcPr>
+            <w:tcW w:w="1632" w:type="dxa"/>
+          </w:tcPr>
+          <w:p>
+            <w:r>
+              <w:t>0</w:t>
+            </w:r>
+            <w:r>
+              <w:t>; 4</w:t>
+            </w:r>
+          </w:p>
+        </w:tc>
+        <w:tc>
+          <w:tcPr>
+            <w:tcW w:w="1632" w:type="dxa"/>
+          </w:tcPr>
+          <w:p>
+            <w:r>
+              <w:t>1; 5</w:t>
+            </w:r>
+          </w:p>
+        </w:tc>
+        <w:tc>
+          <w:tcPr>
+            <w:tcW w:w="1592" w:type="dxa"/>
+          </w:tcPr>
+          <w:p>
+            <w:r>
+              <w:rPr>
+                <w:color w:val="FF0000"/>
+              </w:rPr>
+              <w:t>2</w:t>
+            </w:r>
+            <w:r>
+              <w:t>; 6</w:t>
+            </w:r>
+          </w:p>
+        </w:tc>
+        <w:tc>
+          <w:tcPr>
+            <w:tcW w:w="1592" w:type="dxa"/>
+          </w:tcPr>
+          <w:p>
+            <w:r>
+              <w:t>5</w:t>
+            </w:r>
+            <w:r>
+              <w:t>; 5</w:t>
+            </w:r>
+          </w:p>
+        </w:tc>
+        <w:tc>
+          <w:tcPr>
+            <w:tcW w:w="1592" w:type="dxa"/>
+          </w:tcPr>
+          <w:p/>
+        </w:tc>
+      </w:tr>
+      <w:tr>
+        <w:tc>
+          <w:tcPr>
+            <w:tcW w:w="1591" w:type="dxa"/>
+          </w:tcPr>
+          <w:p>
+            <w:r>
+              <w:t>…</w:t>
+            </w:r>
+          </w:p>
+        </w:tc>
+        <w:tc>
+          <w:tcPr>
+            <w:tcW w:w="1632" w:type="dxa"/>
+          </w:tcPr>
+          <w:p/>
+        </w:tc>
+        <w:tc>
+          <w:tcPr>
+            <w:tcW w:w="1632" w:type="dxa"/>
+          </w:tcPr>
+          <w:p/>
+        </w:tc>
+        <w:tc>
+          <w:tcPr>
+            <w:tcW w:w="1592" w:type="dxa"/>
+          </w:tcPr>
+          <w:p/>
+        </w:tc>
+        <w:tc>
+          <w:tcPr>
+            <w:tcW w:w="1592" w:type="dxa"/>
+          </w:tcPr>
+          <w:p/>
+        </w:tc>
+        <w:tc>
+          <w:tcPr>
+            <w:tcW w:w="1592" w:type="dxa"/>
+          </w:tcPr>
+          <w:p/>
+        </w:tc>
+      </w:tr>
+    </w:tbl>
+    <w:p>
+      <w:r>
+        <w:t xml:space="preserve">Tương tự, khi cô lập chiến thuật chọn 4 của player2, thì chiến thuật tốt nhất của player1 </w:t>
+      </w:r>
+      <w:r>
+        <w:t>là 3 vì nó cho ra giá tiền lớn nhất cho player1 là 5,</w:t>
+      </w:r>
+      <w:r>
+        <w:t xml:space="preserve"> nên best response của player1 khi player2 chọn 4 là chọn 3.</w:t>
+      </w:r>
+    </w:p>
+    <w:tbl>
+      <w:tblPr>
+        <w:tblStyle w:val="TableGrid"/>
+        <w:tblW w:w="0" w:type="auto"/>
+        <w:tblLook w:val="04A0" w:firstRow="1" w:lastRow="0" w:firstColumn="1" w:lastColumn="0" w:noHBand="0" w:noVBand="1"/>
+      </w:tblPr>
+      <w:tblGrid>
+        <w:gridCol w:w="1591"/>
+        <w:gridCol w:w="1632"/>
+        <w:gridCol w:w="1632"/>
+        <w:gridCol w:w="1592"/>
+        <w:gridCol w:w="1592"/>
+        <w:gridCol w:w="1592"/>
+      </w:tblGrid>
+      <w:tr>
+        <w:tc>
+          <w:tcPr>
+            <w:tcW w:w="1591" w:type="dxa"/>
+          </w:tcPr>
+          <w:p/>
+        </w:tc>
+        <w:tc>
+          <w:tcPr>
+            <w:tcW w:w="1632" w:type="dxa"/>
+          </w:tcPr>
+          <w:p>
+            <w:pPr>
+              <w:rPr>
+                <w:color w:val="00B0F0"/>
+              </w:rPr>
+            </w:pPr>
+            <w:r>
+              <w:rPr>
+                <w:color w:val="00B0F0"/>
+              </w:rPr>
+              <w:t>2</w:t>
+            </w:r>
+          </w:p>
+        </w:tc>
+        <w:tc>
+          <w:tcPr>
+            <w:tcW w:w="1632" w:type="dxa"/>
+          </w:tcPr>
+          <w:p>
+            <w:pPr>
+              <w:rPr>
+                <w:color w:val="00B0F0"/>
+              </w:rPr>
+            </w:pPr>
+            <w:r>
+              <w:rPr>
+                <w:color w:val="00B0F0"/>
+              </w:rPr>
+              <w:t>3</w:t>
+            </w:r>
+          </w:p>
+        </w:tc>
+        <w:tc>
+          <w:tcPr>
+            <w:tcW w:w="1592" w:type="dxa"/>
+          </w:tcPr>
+          <w:p>
+            <w:pPr>
+              <w:rPr>
+                <w:color w:val="00B0F0"/>
+              </w:rPr>
+            </w:pPr>
+            <w:r>
+              <w:rPr>
+                <w:color w:val="00B0F0"/>
+              </w:rPr>
+              <w:t>4</w:t>
+            </w:r>
+          </w:p>
+        </w:tc>
+        <w:tc>
+          <w:tcPr>
+            <w:tcW w:w="1592" w:type="dxa"/>
+          </w:tcPr>
+          <w:p>
+            <w:pPr>
+              <w:rPr>
+                <w:color w:val="00B0F0"/>
+              </w:rPr>
+            </w:pPr>
+            <w:r>
+              <w:rPr>
+                <w:color w:val="00B0F0"/>
+              </w:rPr>
+              <w:t>5</w:t>
+            </w:r>
+          </w:p>
+        </w:tc>
+        <w:tc>
+          <w:tcPr>
+            <w:tcW w:w="1592" w:type="dxa"/>
+          </w:tcPr>
+          <w:p>
+            <w:r>
+              <w:t>…</w:t>
+            </w:r>
+          </w:p>
+        </w:tc>
+      </w:tr>
+      <w:tr>
+        <w:tc>
+          <w:tcPr>
+            <w:tcW w:w="1591" w:type="dxa"/>
+          </w:tcPr>
+          <w:p>
+            <w:pPr>
+              <w:rPr>
+                <w:color w:val="FF0000"/>
+              </w:rPr>
+            </w:pPr>
+            <w:r>
+              <w:rPr>
+                <w:color w:val="FF0000"/>
+              </w:rPr>
+              <w:t>2</w:t>
+            </w:r>
+          </w:p>
+        </w:tc>
+        <w:tc>
+          <w:tcPr>
+            <w:tcW w:w="1632" w:type="dxa"/>
+          </w:tcPr>
+          <w:p>
+            <w:r>
+              <w:rPr>
+                <w:color w:val="FF0000"/>
+              </w:rPr>
+              <w:t>2</w:t>
+            </w:r>
+            <w:r>
+              <w:rPr>
+                <w:color w:val="FF0000"/>
+              </w:rPr>
+              <w:t>*</w:t>
+            </w:r>
+            <w:r>
+              <w:t xml:space="preserve">; </w:t>
+            </w:r>
+            <w:r>
+              <w:rPr>
+                <w:color w:val="00B0F0"/>
+              </w:rPr>
+              <w:t>2</w:t>
+            </w:r>
+            <w:r>
+              <w:rPr>
+                <w:color w:val="00B0F0"/>
+              </w:rPr>
+              <w:t>*</w:t>
+            </w:r>
+          </w:p>
+        </w:tc>
+        <w:tc>
+          <w:tcPr>
+            <w:tcW w:w="1632" w:type="dxa"/>
+          </w:tcPr>
+          <w:p>
+            <w:r>
+              <w:t xml:space="preserve">4; </w:t>
+            </w:r>
+            <w:r>
+              <w:rPr>
+                <w:color w:val="00B0F0"/>
+              </w:rPr>
+              <w:t>0</w:t>
+            </w:r>
+          </w:p>
+        </w:tc>
+        <w:tc>
+          <w:tcPr>
+            <w:tcW w:w="1592" w:type="dxa"/>
+          </w:tcPr>
+          <w:p>
+            <w:r>
+              <w:t>4</w:t>
+            </w:r>
+            <w:r>
+              <w:t xml:space="preserve">; </w:t>
+            </w:r>
+            <w:r>
+              <w:rPr>
+                <w:color w:val="00B0F0"/>
+              </w:rPr>
+              <w:t>0</w:t>
+            </w:r>
+          </w:p>
+        </w:tc>
+        <w:tc>
+          <w:tcPr>
+            <w:tcW w:w="1592" w:type="dxa"/>
+          </w:tcPr>
+          <w:p>
+            <w:r>
+              <w:t>4</w:t>
+            </w:r>
+            <w:r>
+              <w:t xml:space="preserve">; </w:t>
+            </w:r>
+            <w:r>
+              <w:rPr>
+                <w:color w:val="00B0F0"/>
+              </w:rPr>
+              <w:t>0</w:t>
+            </w:r>
+          </w:p>
+        </w:tc>
+        <w:tc>
+          <w:tcPr>
+            <w:tcW w:w="1592" w:type="dxa"/>
+          </w:tcPr>
+          <w:p/>
+        </w:tc>
+      </w:tr>
+      <w:tr>
+        <w:tc>
+          <w:tcPr>
+            <w:tcW w:w="1591" w:type="dxa"/>
+          </w:tcPr>
+          <w:p>
+            <w:pPr>
+              <w:rPr>
+                <w:color w:val="FF0000"/>
+              </w:rPr>
+            </w:pPr>
+            <w:r>
+              <w:rPr>
+                <w:color w:val="FF0000"/>
+              </w:rPr>
+              <w:t>3</w:t>
+            </w:r>
+          </w:p>
+        </w:tc>
+        <w:tc>
+          <w:tcPr>
+            <w:tcW w:w="1632" w:type="dxa"/>
+          </w:tcPr>
+          <w:p>
+            <w:r>
+              <w:rPr>
+                <w:color w:val="FF0000"/>
+              </w:rPr>
+              <w:t>0</w:t>
+            </w:r>
+            <w:r>
+              <w:t>; 4</w:t>
+            </w:r>
+          </w:p>
+        </w:tc>
+        <w:tc>
+          <w:tcPr>
+            <w:tcW w:w="1632" w:type="dxa"/>
+          </w:tcPr>
+          <w:p>
+            <w:r>
+              <w:t>3; 3</w:t>
+            </w:r>
+          </w:p>
+        </w:tc>
+        <w:tc>
+          <w:tcPr>
+            <w:tcW w:w="1592" w:type="dxa"/>
+          </w:tcPr>
+          <w:p>
+            <w:r>
+              <w:t>5</w:t>
+            </w:r>
+            <w:r>
+              <w:t>; 1*</w:t>
+            </w:r>
+          </w:p>
+        </w:tc>
+        <w:tc>
+          <w:tcPr>
+            <w:tcW w:w="1592" w:type="dxa"/>
+          </w:tcPr>
+          <w:p>
+            <w:r>
+              <w:t>5</w:t>
+            </w:r>
+            <w:r>
+              <w:t>; 1</w:t>
+            </w:r>
+          </w:p>
+        </w:tc>
+        <w:tc>
+          <w:tcPr>
+            <w:tcW w:w="1592" w:type="dxa"/>
+          </w:tcPr>
+          <w:p/>
+        </w:tc>
+      </w:tr>
+      <w:tr>
+        <w:tc>
+          <w:tcPr>
+            <w:tcW w:w="1591" w:type="dxa"/>
+          </w:tcPr>
+          <w:p>
+            <w:pPr>
+              <w:rPr>
+                <w:color w:val="FF0000"/>
+              </w:rPr>
+            </w:pPr>
+            <w:r>
+              <w:rPr>
+                <w:color w:val="FF0000"/>
+              </w:rPr>
+              <w:t>4</w:t>
+            </w:r>
+          </w:p>
+        </w:tc>
+        <w:tc>
+          <w:tcPr>
+            <w:tcW w:w="1632" w:type="dxa"/>
+          </w:tcPr>
+          <w:p>
+            <w:r>
+              <w:rPr>
+                <w:color w:val="FF0000"/>
+              </w:rPr>
+              <w:t>0</w:t>
+            </w:r>
+            <w:r>
+              <w:t>; 4</w:t>
+            </w:r>
+          </w:p>
+        </w:tc>
+        <w:tc>
+          <w:tcPr>
+            <w:tcW w:w="1632" w:type="dxa"/>
+          </w:tcPr>
+          <w:p>
+            <w:r>
+              <w:t>1; 5</w:t>
+            </w:r>
+          </w:p>
+        </w:tc>
+        <w:tc>
+          <w:tcPr>
+            <w:tcW w:w="1592" w:type="dxa"/>
+          </w:tcPr>
+          <w:p>
+            <w:r>
+              <w:t>4</w:t>
+            </w:r>
+            <w:r>
+              <w:t xml:space="preserve">; 4 </w:t>
+            </w:r>
+          </w:p>
+        </w:tc>
+        <w:tc>
+          <w:tcPr>
+            <w:tcW w:w="1592" w:type="dxa"/>
+          </w:tcPr>
+          <w:p>
+            <w:r>
+              <w:t>6</w:t>
+            </w:r>
+            <w:r>
+              <w:t>; 2*</w:t>
+            </w:r>
+          </w:p>
+        </w:tc>
+        <w:tc>
+          <w:tcPr>
+            <w:tcW w:w="1592" w:type="dxa"/>
+          </w:tcPr>
+          <w:p/>
+        </w:tc>
+      </w:tr>
+      <w:tr>
+        <w:tc>
+          <w:tcPr>
+            <w:tcW w:w="1591" w:type="dxa"/>
+          </w:tcPr>
+          <w:p>
+            <w:pPr>
+              <w:rPr>
+                <w:color w:val="FF0000"/>
+              </w:rPr>
+            </w:pPr>
+            <w:r>
+              <w:rPr>
+                <w:color w:val="FF0000"/>
+              </w:rPr>
+              <w:t>5</w:t>
+            </w:r>
+          </w:p>
+        </w:tc>
+        <w:tc>
+          <w:tcPr>
+            <w:tcW w:w="1632" w:type="dxa"/>
+          </w:tcPr>
+          <w:p>
+            <w:r>
+              <w:rPr>
+                <w:color w:val="FF0000"/>
+              </w:rPr>
+              <w:t>0</w:t>
+            </w:r>
+            <w:r>
+              <w:t>; 4</w:t>
+            </w:r>
+          </w:p>
+        </w:tc>
+        <w:tc>
+          <w:tcPr>
+            <w:tcW w:w="1632" w:type="dxa"/>
+          </w:tcPr>
+          <w:p>
+            <w:r>
+              <w:t>1; 5</w:t>
+            </w:r>
+          </w:p>
+        </w:tc>
+        <w:tc>
+          <w:tcPr>
+            <w:tcW w:w="1592" w:type="dxa"/>
+          </w:tcPr>
+          <w:p>
+            <w:r>
+              <w:t>2</w:t>
+            </w:r>
+            <w:r>
+              <w:t>; 6</w:t>
+            </w:r>
+          </w:p>
+        </w:tc>
+        <w:tc>
+          <w:tcPr>
+            <w:tcW w:w="1592" w:type="dxa"/>
+          </w:tcPr>
+          <w:p>
+            <w:r>
+              <w:t>5</w:t>
+            </w:r>
+            <w:r>
+              <w:t>; 5</w:t>
+            </w:r>
+          </w:p>
+        </w:tc>
+        <w:tc>
+          <w:tcPr>
+            <w:tcW w:w="1592" w:type="dxa"/>
+          </w:tcPr>
+          <w:p/>
+        </w:tc>
+      </w:tr>
+      <w:tr>
+        <w:tc>
+          <w:tcPr>
+            <w:tcW w:w="1591" w:type="dxa"/>
+          </w:tcPr>
+          <w:p>
+            <w:r>
+              <w:t>…</w:t>
+            </w:r>
+          </w:p>
+        </w:tc>
+        <w:tc>
+          <w:tcPr>
+            <w:tcW w:w="1632" w:type="dxa"/>
+          </w:tcPr>
+          <w:p/>
+        </w:tc>
+        <w:tc>
+          <w:tcPr>
+            <w:tcW w:w="1632" w:type="dxa"/>
+          </w:tcPr>
+          <w:p/>
+        </w:tc>
+        <w:tc>
+          <w:tcPr>
+            <w:tcW w:w="1592" w:type="dxa"/>
+          </w:tcPr>
+          <w:p/>
+        </w:tc>
+        <w:tc>
+          <w:tcPr>
+            <w:tcW w:w="1592" w:type="dxa"/>
+          </w:tcPr>
+          <w:p/>
+        </w:tc>
+        <w:tc>
+          <w:tcPr>
+            <w:tcW w:w="1592" w:type="dxa"/>
+          </w:tcPr>
+          <w:p/>
+        </w:tc>
+      </w:tr>
+    </w:tbl>
+    <w:p>
+      <w:r>
+        <w:t xml:space="preserve">Giờ em sẽ xét cùng lúc 2 chiến thuật của 2 người chơi là chọn 2. </w:t>
+      </w:r>
+      <w:r>
+        <w:t>Em sẽ cô lập lựa chọn 2 của player2 trước</w:t>
+      </w:r>
+      <w:r>
+        <w:t xml:space="preserve"> (cột màu đỏ)</w:t>
+      </w:r>
+      <w:r>
+        <w:t>, thì khi player2 chọn 2, best response của player1 sẽ là 2 vì nó cho ra giá tiền cao nhất cho player1 là 2 thay vì 0 như những lựa chọn dưới. Tương tự, khi cô lập lựa chọn 2 của player1</w:t>
+      </w:r>
+      <w:r>
+        <w:t xml:space="preserve"> (hàng màu xanh)</w:t>
+      </w:r>
+      <w:r>
+        <w:t>, thì player2 tốt nhất nên chọn 2 luôn vì nó cũng ra giá tiền cao nhất là 2 thay vì là 0</w:t>
+      </w:r>
+      <w:r>
+        <w:t xml:space="preserve"> như những lựa chọn sau</w:t>
+      </w:r>
+      <w:r>
+        <w:t>.</w:t>
+      </w:r>
+    </w:p>
+    <w:p>
+      <w:r>
+        <w:t>Vì ô chiến thuật đó, cả 2 player đều có best response cho lẫn nhau, nên (2; 2) chính là Nash equilibrium cho bài toán</w:t>
+      </w:r>
+      <w:r>
+        <w:t>.</w:t>
+      </w:r>
+    </w:p>
+    <w:p>
+      <w:pPr>
+        <w:pStyle w:val="ListParagraph"/>
+        <w:numPr>
+          <w:ilvl w:val="0"/>
+          <w:numId w:val="7"/>
+        </w:numPr>
+      </w:pPr>
+      <w:r>
+        <w:t>Interated best response</w:t>
+      </w:r>
+    </w:p>
+    <w:p>
+      <w:r>
+        <w:t>Với phương pháp tìm Nash Equilibrium bằng Best response em vừa mô tả ở trên, thì chi phí sẽ rất là cao đối với 1 bài toán có nhiều hành vi như vậy, cho nên, ta phải</w:t>
+      </w:r>
+      <w:r>
+        <w:t xml:space="preserve"> có 1 phương pháp tối ưu hơn để tính được Nash Equilibrium cho bài toán.</w:t>
+      </w:r>
+    </w:p>
+    <w:p/>
+    <w:p>
+      <w:pPr>
+        <w:rPr>
+          <w:color w:val="E7E6E6" w:themeColor="background2"/>
+        </w:rPr>
+      </w:pPr>
+      <w:r>
+        <w:rPr>
+          <w:color w:val="E7E6E6" w:themeColor="background2"/>
+        </w:rPr>
+        <w:lastRenderedPageBreak/>
         <w:t xml:space="preserve">o Với mỗi thử nghiệm: </w:t>
       </w:r>
     </w:p>
     <w:p>
-      <w:r>
+      <w:pPr>
+        <w:rPr>
+          <w:color w:val="E7E6E6" w:themeColor="background2"/>
+        </w:rPr>
+      </w:pPr>
+      <w:r>
+        <w:rPr>
+          <w:color w:val="E7E6E6" w:themeColor="background2"/>
+        </w:rPr>
         <w:t> Mô hình hóa tính toán: cấu trúc dữ liệu hoặc phương pháp thể hiện các bài</w:t>
       </w:r>
-    </w:p>
-    <w:p>
-      <w:r>
+      <w:r>
+        <w:rPr>
+          <w:color w:val="E7E6E6" w:themeColor="background2"/>
+        </w:rPr>
+        <w:t xml:space="preserve">n </w:t>
+      </w:r>
+      <w:r>
+        <w:rPr>
+          <w:color w:val="E7E6E6" w:themeColor="background2"/>
+        </w:rPr>
         <w:t>toán.</w:t>
       </w:r>
     </w:p>
     <w:p>
-      <w:r>
+      <w:pPr>
+        <w:rPr>
+          <w:color w:val="E7E6E6" w:themeColor="background2"/>
+        </w:rPr>
+      </w:pPr>
+      <w:r>
+        <w:rPr>
+          <w:color w:val="E7E6E6" w:themeColor="background2"/>
+        </w:rPr>
         <w:t> Phương pháp giải quyết: phương pháp, thuật toán được sử dụng cho việc giải</w:t>
       </w:r>
-    </w:p>
-    <w:p>
-      <w:r>
+      <w:r>
+        <w:rPr>
+          <w:color w:val="E7E6E6" w:themeColor="background2"/>
+        </w:rPr>
+        <w:t xml:space="preserve"> </w:t>
+      </w:r>
+      <w:r>
+        <w:rPr>
+          <w:color w:val="E7E6E6" w:themeColor="background2"/>
+        </w:rPr>
         <w:t>quyết bài toán, lý do lựa chọn phương pháp.</w:t>
       </w:r>
     </w:p>
     <w:p>
-      <w:r>
+      <w:pPr>
+        <w:jc w:val="both"/>
+        <w:rPr>
+          <w:color w:val="E7E6E6" w:themeColor="background2"/>
+        </w:rPr>
+      </w:pPr>
+      <w:r>
+        <w:rPr>
+          <w:color w:val="E7E6E6" w:themeColor="background2"/>
+        </w:rPr>
+        <w:t xml:space="preserve">Với hành vi hợp lí, policy Iterated best response là phù hợp nhất vì nó vừa đảm bảo tính được Nash Equilibrium, vừa dễ cài đặt. Và policy Hierarchical Softmax thì lại phù hợp với hành vi thực tế và đưa ra kết quả đúng dự đoán. </w:t>
+      </w:r>
+    </w:p>
+    <w:p>
+      <w:pPr>
+        <w:rPr>
+          <w:color w:val="E7E6E6" w:themeColor="background2"/>
+        </w:rPr>
+      </w:pPr>
+      <w:r>
+        <w:rPr>
+          <w:color w:val="E7E6E6" w:themeColor="background2"/>
+        </w:rPr>
         <w:t> Code: hướng dẫn và mô tả về đoạn code mà bạn đã viết (hay sử dụng). Lưu ý:</w:t>
       </w:r>
-    </w:p>
-    <w:p>
-      <w:r>
+      <w:r>
+        <w:rPr>
+          <w:color w:val="E7E6E6" w:themeColor="background2"/>
+        </w:rPr>
+        <w:t xml:space="preserve"> </w:t>
+      </w:r>
+      <w:r>
+        <w:rPr>
+          <w:color w:val="E7E6E6" w:themeColor="background2"/>
+        </w:rPr>
         <w:t xml:space="preserve">cần ghi rõ nguồn (nếu bạn sao chép đoạn code ở đâu đó). </w:t>
       </w:r>
     </w:p>
     <w:p>
-      <w:r>
+      <w:pPr>
+        <w:rPr>
+          <w:color w:val="E7E6E6" w:themeColor="background2"/>
+        </w:rPr>
+      </w:pPr>
+      <w:r>
+        <w:rPr>
+          <w:color w:val="E7E6E6" w:themeColor="background2"/>
+        </w:rPr>
         <w:t xml:space="preserve"> Phân tích: kết quả thử nghiệm và ý nghĩa. </w:t>
       </w:r>
     </w:p>
@@ -446,6 +3379,362 @@
     </w:lvl>
   </w:abstractNum>
   <w:abstractNum w:abstractNumId="1" w15:restartNumberingAfterBreak="0">
+    <w:nsid w:val="206E4E3E"/>
+    <w:multiLevelType w:val="hybridMultilevel"/>
+    <w:tmpl w:val="91C47880"/>
+    <w:lvl w:ilvl="0" w:tplc="04090019">
+      <w:start w:val="1"/>
+      <w:numFmt w:val="lowerLetter"/>
+      <w:lvlText w:val="%1."/>
+      <w:lvlJc w:val="left"/>
+      <w:pPr>
+        <w:ind w:left="720" w:hanging="360"/>
+      </w:pPr>
+      <w:rPr>
+        <w:rFonts w:hint="default"/>
+      </w:rPr>
+    </w:lvl>
+    <w:lvl w:ilvl="1" w:tplc="04090019" w:tentative="1">
+      <w:start w:val="1"/>
+      <w:numFmt w:val="lowerLetter"/>
+      <w:lvlText w:val="%2."/>
+      <w:lvlJc w:val="left"/>
+      <w:pPr>
+        <w:ind w:left="1440" w:hanging="360"/>
+      </w:pPr>
+    </w:lvl>
+    <w:lvl w:ilvl="2" w:tplc="0409001B" w:tentative="1">
+      <w:start w:val="1"/>
+      <w:numFmt w:val="lowerRoman"/>
+      <w:lvlText w:val="%3."/>
+      <w:lvlJc w:val="right"/>
+      <w:pPr>
+        <w:ind w:left="2160" w:hanging="180"/>
+      </w:pPr>
+    </w:lvl>
+    <w:lvl w:ilvl="3" w:tplc="0409000F" w:tentative="1">
+      <w:start w:val="1"/>
+      <w:numFmt w:val="decimal"/>
+      <w:lvlText w:val="%4."/>
+      <w:lvlJc w:val="left"/>
+      <w:pPr>
+        <w:ind w:left="2880" w:hanging="360"/>
+      </w:pPr>
+    </w:lvl>
+    <w:lvl w:ilvl="4" w:tplc="04090019" w:tentative="1">
+      <w:start w:val="1"/>
+      <w:numFmt w:val="lowerLetter"/>
+      <w:lvlText w:val="%5."/>
+      <w:lvlJc w:val="left"/>
+      <w:pPr>
+        <w:ind w:left="3600" w:hanging="360"/>
+      </w:pPr>
+    </w:lvl>
+    <w:lvl w:ilvl="5" w:tplc="0409001B" w:tentative="1">
+      <w:start w:val="1"/>
+      <w:numFmt w:val="lowerRoman"/>
+      <w:lvlText w:val="%6."/>
+      <w:lvlJc w:val="right"/>
+      <w:pPr>
+        <w:ind w:left="4320" w:hanging="180"/>
+      </w:pPr>
+    </w:lvl>
+    <w:lvl w:ilvl="6" w:tplc="0409000F" w:tentative="1">
+      <w:start w:val="1"/>
+      <w:numFmt w:val="decimal"/>
+      <w:lvlText w:val="%7."/>
+      <w:lvlJc w:val="left"/>
+      <w:pPr>
+        <w:ind w:left="5040" w:hanging="360"/>
+      </w:pPr>
+    </w:lvl>
+    <w:lvl w:ilvl="7" w:tplc="04090019" w:tentative="1">
+      <w:start w:val="1"/>
+      <w:numFmt w:val="lowerLetter"/>
+      <w:lvlText w:val="%8."/>
+      <w:lvlJc w:val="left"/>
+      <w:pPr>
+        <w:ind w:left="5760" w:hanging="360"/>
+      </w:pPr>
+    </w:lvl>
+    <w:lvl w:ilvl="8" w:tplc="0409001B" w:tentative="1">
+      <w:start w:val="1"/>
+      <w:numFmt w:val="lowerRoman"/>
+      <w:lvlText w:val="%9."/>
+      <w:lvlJc w:val="right"/>
+      <w:pPr>
+        <w:ind w:left="6480" w:hanging="180"/>
+      </w:pPr>
+    </w:lvl>
+  </w:abstractNum>
+  <w:abstractNum w:abstractNumId="2" w15:restartNumberingAfterBreak="0">
+    <w:nsid w:val="2D317422"/>
+    <w:multiLevelType w:val="hybridMultilevel"/>
+    <w:tmpl w:val="271A8DE8"/>
+    <w:lvl w:ilvl="0" w:tplc="04090019">
+      <w:start w:val="1"/>
+      <w:numFmt w:val="lowerLetter"/>
+      <w:lvlText w:val="%1."/>
+      <w:lvlJc w:val="left"/>
+      <w:pPr>
+        <w:ind w:left="720" w:hanging="360"/>
+      </w:pPr>
+      <w:rPr>
+        <w:rFonts w:hint="default"/>
+      </w:rPr>
+    </w:lvl>
+    <w:lvl w:ilvl="1" w:tplc="04090019" w:tentative="1">
+      <w:start w:val="1"/>
+      <w:numFmt w:val="lowerLetter"/>
+      <w:lvlText w:val="%2."/>
+      <w:lvlJc w:val="left"/>
+      <w:pPr>
+        <w:ind w:left="1440" w:hanging="360"/>
+      </w:pPr>
+    </w:lvl>
+    <w:lvl w:ilvl="2" w:tplc="0409001B" w:tentative="1">
+      <w:start w:val="1"/>
+      <w:numFmt w:val="lowerRoman"/>
+      <w:lvlText w:val="%3."/>
+      <w:lvlJc w:val="right"/>
+      <w:pPr>
+        <w:ind w:left="2160" w:hanging="180"/>
+      </w:pPr>
+    </w:lvl>
+    <w:lvl w:ilvl="3" w:tplc="0409000F" w:tentative="1">
+      <w:start w:val="1"/>
+      <w:numFmt w:val="decimal"/>
+      <w:lvlText w:val="%4."/>
+      <w:lvlJc w:val="left"/>
+      <w:pPr>
+        <w:ind w:left="2880" w:hanging="360"/>
+      </w:pPr>
+    </w:lvl>
+    <w:lvl w:ilvl="4" w:tplc="04090019" w:tentative="1">
+      <w:start w:val="1"/>
+      <w:numFmt w:val="lowerLetter"/>
+      <w:lvlText w:val="%5."/>
+      <w:lvlJc w:val="left"/>
+      <w:pPr>
+        <w:ind w:left="3600" w:hanging="360"/>
+      </w:pPr>
+    </w:lvl>
+    <w:lvl w:ilvl="5" w:tplc="0409001B" w:tentative="1">
+      <w:start w:val="1"/>
+      <w:numFmt w:val="lowerRoman"/>
+      <w:lvlText w:val="%6."/>
+      <w:lvlJc w:val="right"/>
+      <w:pPr>
+        <w:ind w:left="4320" w:hanging="180"/>
+      </w:pPr>
+    </w:lvl>
+    <w:lvl w:ilvl="6" w:tplc="0409000F" w:tentative="1">
+      <w:start w:val="1"/>
+      <w:numFmt w:val="decimal"/>
+      <w:lvlText w:val="%7."/>
+      <w:lvlJc w:val="left"/>
+      <w:pPr>
+        <w:ind w:left="5040" w:hanging="360"/>
+      </w:pPr>
+    </w:lvl>
+    <w:lvl w:ilvl="7" w:tplc="04090019" w:tentative="1">
+      <w:start w:val="1"/>
+      <w:numFmt w:val="lowerLetter"/>
+      <w:lvlText w:val="%8."/>
+      <w:lvlJc w:val="left"/>
+      <w:pPr>
+        <w:ind w:left="5760" w:hanging="360"/>
+      </w:pPr>
+    </w:lvl>
+    <w:lvl w:ilvl="8" w:tplc="0409001B" w:tentative="1">
+      <w:start w:val="1"/>
+      <w:numFmt w:val="lowerRoman"/>
+      <w:lvlText w:val="%9."/>
+      <w:lvlJc w:val="right"/>
+      <w:pPr>
+        <w:ind w:left="6480" w:hanging="180"/>
+      </w:pPr>
+    </w:lvl>
+  </w:abstractNum>
+  <w:abstractNum w:abstractNumId="3" w15:restartNumberingAfterBreak="0">
+    <w:nsid w:val="2ED3232B"/>
+    <w:multiLevelType w:val="hybridMultilevel"/>
+    <w:tmpl w:val="A3FEE7AA"/>
+    <w:lvl w:ilvl="0" w:tplc="0409000F">
+      <w:start w:val="1"/>
+      <w:numFmt w:val="decimal"/>
+      <w:lvlText w:val="%1."/>
+      <w:lvlJc w:val="left"/>
+      <w:pPr>
+        <w:ind w:left="720" w:hanging="360"/>
+      </w:pPr>
+      <w:rPr>
+        <w:rFonts w:hint="default"/>
+      </w:rPr>
+    </w:lvl>
+    <w:lvl w:ilvl="1" w:tplc="04090019" w:tentative="1">
+      <w:start w:val="1"/>
+      <w:numFmt w:val="lowerLetter"/>
+      <w:lvlText w:val="%2."/>
+      <w:lvlJc w:val="left"/>
+      <w:pPr>
+        <w:ind w:left="1440" w:hanging="360"/>
+      </w:pPr>
+    </w:lvl>
+    <w:lvl w:ilvl="2" w:tplc="0409001B" w:tentative="1">
+      <w:start w:val="1"/>
+      <w:numFmt w:val="lowerRoman"/>
+      <w:lvlText w:val="%3."/>
+      <w:lvlJc w:val="right"/>
+      <w:pPr>
+        <w:ind w:left="2160" w:hanging="180"/>
+      </w:pPr>
+    </w:lvl>
+    <w:lvl w:ilvl="3" w:tplc="0409000F" w:tentative="1">
+      <w:start w:val="1"/>
+      <w:numFmt w:val="decimal"/>
+      <w:lvlText w:val="%4."/>
+      <w:lvlJc w:val="left"/>
+      <w:pPr>
+        <w:ind w:left="2880" w:hanging="360"/>
+      </w:pPr>
+    </w:lvl>
+    <w:lvl w:ilvl="4" w:tplc="04090019" w:tentative="1">
+      <w:start w:val="1"/>
+      <w:numFmt w:val="lowerLetter"/>
+      <w:lvlText w:val="%5."/>
+      <w:lvlJc w:val="left"/>
+      <w:pPr>
+        <w:ind w:left="3600" w:hanging="360"/>
+      </w:pPr>
+    </w:lvl>
+    <w:lvl w:ilvl="5" w:tplc="0409001B" w:tentative="1">
+      <w:start w:val="1"/>
+      <w:numFmt w:val="lowerRoman"/>
+      <w:lvlText w:val="%6."/>
+      <w:lvlJc w:val="right"/>
+      <w:pPr>
+        <w:ind w:left="4320" w:hanging="180"/>
+      </w:pPr>
+    </w:lvl>
+    <w:lvl w:ilvl="6" w:tplc="0409000F" w:tentative="1">
+      <w:start w:val="1"/>
+      <w:numFmt w:val="decimal"/>
+      <w:lvlText w:val="%7."/>
+      <w:lvlJc w:val="left"/>
+      <w:pPr>
+        <w:ind w:left="5040" w:hanging="360"/>
+      </w:pPr>
+    </w:lvl>
+    <w:lvl w:ilvl="7" w:tplc="04090019" w:tentative="1">
+      <w:start w:val="1"/>
+      <w:numFmt w:val="lowerLetter"/>
+      <w:lvlText w:val="%8."/>
+      <w:lvlJc w:val="left"/>
+      <w:pPr>
+        <w:ind w:left="5760" w:hanging="360"/>
+      </w:pPr>
+    </w:lvl>
+    <w:lvl w:ilvl="8" w:tplc="0409001B" w:tentative="1">
+      <w:start w:val="1"/>
+      <w:numFmt w:val="lowerRoman"/>
+      <w:lvlText w:val="%9."/>
+      <w:lvlJc w:val="right"/>
+      <w:pPr>
+        <w:ind w:left="6480" w:hanging="180"/>
+      </w:pPr>
+    </w:lvl>
+  </w:abstractNum>
+  <w:abstractNum w:abstractNumId="4" w15:restartNumberingAfterBreak="0">
+    <w:nsid w:val="3D4305D1"/>
+    <w:multiLevelType w:val="hybridMultilevel"/>
+    <w:tmpl w:val="A2DC71CE"/>
+    <w:lvl w:ilvl="0" w:tplc="0409000F">
+      <w:start w:val="1"/>
+      <w:numFmt w:val="decimal"/>
+      <w:lvlText w:val="%1."/>
+      <w:lvlJc w:val="left"/>
+      <w:pPr>
+        <w:ind w:left="720" w:hanging="360"/>
+      </w:pPr>
+      <w:rPr>
+        <w:rFonts w:hint="default"/>
+      </w:rPr>
+    </w:lvl>
+    <w:lvl w:ilvl="1" w:tplc="04090019" w:tentative="1">
+      <w:start w:val="1"/>
+      <w:numFmt w:val="lowerLetter"/>
+      <w:lvlText w:val="%2."/>
+      <w:lvlJc w:val="left"/>
+      <w:pPr>
+        <w:ind w:left="1440" w:hanging="360"/>
+      </w:pPr>
+    </w:lvl>
+    <w:lvl w:ilvl="2" w:tplc="0409001B" w:tentative="1">
+      <w:start w:val="1"/>
+      <w:numFmt w:val="lowerRoman"/>
+      <w:lvlText w:val="%3."/>
+      <w:lvlJc w:val="right"/>
+      <w:pPr>
+        <w:ind w:left="2160" w:hanging="180"/>
+      </w:pPr>
+    </w:lvl>
+    <w:lvl w:ilvl="3" w:tplc="0409000F" w:tentative="1">
+      <w:start w:val="1"/>
+      <w:numFmt w:val="decimal"/>
+      <w:lvlText w:val="%4."/>
+      <w:lvlJc w:val="left"/>
+      <w:pPr>
+        <w:ind w:left="2880" w:hanging="360"/>
+      </w:pPr>
+    </w:lvl>
+    <w:lvl w:ilvl="4" w:tplc="04090019" w:tentative="1">
+      <w:start w:val="1"/>
+      <w:numFmt w:val="lowerLetter"/>
+      <w:lvlText w:val="%5."/>
+      <w:lvlJc w:val="left"/>
+      <w:pPr>
+        <w:ind w:left="3600" w:hanging="360"/>
+      </w:pPr>
+    </w:lvl>
+    <w:lvl w:ilvl="5" w:tplc="0409001B" w:tentative="1">
+      <w:start w:val="1"/>
+      <w:numFmt w:val="lowerRoman"/>
+      <w:lvlText w:val="%6."/>
+      <w:lvlJc w:val="right"/>
+      <w:pPr>
+        <w:ind w:left="4320" w:hanging="180"/>
+      </w:pPr>
+    </w:lvl>
+    <w:lvl w:ilvl="6" w:tplc="0409000F" w:tentative="1">
+      <w:start w:val="1"/>
+      <w:numFmt w:val="decimal"/>
+      <w:lvlText w:val="%7."/>
+      <w:lvlJc w:val="left"/>
+      <w:pPr>
+        <w:ind w:left="5040" w:hanging="360"/>
+      </w:pPr>
+    </w:lvl>
+    <w:lvl w:ilvl="7" w:tplc="04090019" w:tentative="1">
+      <w:start w:val="1"/>
+      <w:numFmt w:val="lowerLetter"/>
+      <w:lvlText w:val="%8."/>
+      <w:lvlJc w:val="left"/>
+      <w:pPr>
+        <w:ind w:left="5760" w:hanging="360"/>
+      </w:pPr>
+    </w:lvl>
+    <w:lvl w:ilvl="8" w:tplc="0409001B" w:tentative="1">
+      <w:start w:val="1"/>
+      <w:numFmt w:val="lowerRoman"/>
+      <w:lvlText w:val="%9."/>
+      <w:lvlJc w:val="right"/>
+      <w:pPr>
+        <w:ind w:left="6480" w:hanging="180"/>
+      </w:pPr>
+    </w:lvl>
+  </w:abstractNum>
+  <w:abstractNum w:abstractNumId="5" w15:restartNumberingAfterBreak="0">
     <w:nsid w:val="42336AF8"/>
     <w:multiLevelType w:val="hybridMultilevel"/>
     <w:tmpl w:val="0A7694C0"/>
@@ -557,7 +3846,7 @@
       </w:rPr>
     </w:lvl>
   </w:abstractNum>
-  <w:abstractNum w:abstractNumId="2" w15:restartNumberingAfterBreak="0">
+  <w:abstractNum w:abstractNumId="6" w15:restartNumberingAfterBreak="0">
     <w:nsid w:val="4F5B0B4C"/>
     <w:multiLevelType w:val="hybridMultilevel"/>
     <w:tmpl w:val="D5E69266"/>
@@ -646,7 +3935,96 @@
       </w:pPr>
     </w:lvl>
   </w:abstractNum>
-  <w:abstractNum w:abstractNumId="3" w15:restartNumberingAfterBreak="0">
+  <w:abstractNum w:abstractNumId="7" w15:restartNumberingAfterBreak="0">
+    <w:nsid w:val="779F6A78"/>
+    <w:multiLevelType w:val="hybridMultilevel"/>
+    <w:tmpl w:val="CDE8DFD8"/>
+    <w:lvl w:ilvl="0" w:tplc="0409000F">
+      <w:start w:val="1"/>
+      <w:numFmt w:val="decimal"/>
+      <w:lvlText w:val="%1."/>
+      <w:lvlJc w:val="left"/>
+      <w:pPr>
+        <w:ind w:left="720" w:hanging="360"/>
+      </w:pPr>
+      <w:rPr>
+        <w:rFonts w:hint="default"/>
+      </w:rPr>
+    </w:lvl>
+    <w:lvl w:ilvl="1" w:tplc="04090019" w:tentative="1">
+      <w:start w:val="1"/>
+      <w:numFmt w:val="lowerLetter"/>
+      <w:lvlText w:val="%2."/>
+      <w:lvlJc w:val="left"/>
+      <w:pPr>
+        <w:ind w:left="1440" w:hanging="360"/>
+      </w:pPr>
+    </w:lvl>
+    <w:lvl w:ilvl="2" w:tplc="0409001B" w:tentative="1">
+      <w:start w:val="1"/>
+      <w:numFmt w:val="lowerRoman"/>
+      <w:lvlText w:val="%3."/>
+      <w:lvlJc w:val="right"/>
+      <w:pPr>
+        <w:ind w:left="2160" w:hanging="180"/>
+      </w:pPr>
+    </w:lvl>
+    <w:lvl w:ilvl="3" w:tplc="0409000F" w:tentative="1">
+      <w:start w:val="1"/>
+      <w:numFmt w:val="decimal"/>
+      <w:lvlText w:val="%4."/>
+      <w:lvlJc w:val="left"/>
+      <w:pPr>
+        <w:ind w:left="2880" w:hanging="360"/>
+      </w:pPr>
+    </w:lvl>
+    <w:lvl w:ilvl="4" w:tplc="04090019" w:tentative="1">
+      <w:start w:val="1"/>
+      <w:numFmt w:val="lowerLetter"/>
+      <w:lvlText w:val="%5."/>
+      <w:lvlJc w:val="left"/>
+      <w:pPr>
+        <w:ind w:left="3600" w:hanging="360"/>
+      </w:pPr>
+    </w:lvl>
+    <w:lvl w:ilvl="5" w:tplc="0409001B" w:tentative="1">
+      <w:start w:val="1"/>
+      <w:numFmt w:val="lowerRoman"/>
+      <w:lvlText w:val="%6."/>
+      <w:lvlJc w:val="right"/>
+      <w:pPr>
+        <w:ind w:left="4320" w:hanging="180"/>
+      </w:pPr>
+    </w:lvl>
+    <w:lvl w:ilvl="6" w:tplc="0409000F" w:tentative="1">
+      <w:start w:val="1"/>
+      <w:numFmt w:val="decimal"/>
+      <w:lvlText w:val="%7."/>
+      <w:lvlJc w:val="left"/>
+      <w:pPr>
+        <w:ind w:left="5040" w:hanging="360"/>
+      </w:pPr>
+    </w:lvl>
+    <w:lvl w:ilvl="7" w:tplc="04090019" w:tentative="1">
+      <w:start w:val="1"/>
+      <w:numFmt w:val="lowerLetter"/>
+      <w:lvlText w:val="%8."/>
+      <w:lvlJc w:val="left"/>
+      <w:pPr>
+        <w:ind w:left="5760" w:hanging="360"/>
+      </w:pPr>
+    </w:lvl>
+    <w:lvl w:ilvl="8" w:tplc="0409001B" w:tentative="1">
+      <w:start w:val="1"/>
+      <w:numFmt w:val="lowerRoman"/>
+      <w:lvlText w:val="%9."/>
+      <w:lvlJc w:val="right"/>
+      <w:pPr>
+        <w:ind w:left="6480" w:hanging="180"/>
+      </w:pPr>
+    </w:lvl>
+  </w:abstractNum>
+  <w:abstractNum w:abstractNumId="8" w15:restartNumberingAfterBreak="0">
     <w:nsid w:val="7F715EE5"/>
     <w:multiLevelType w:val="hybridMultilevel"/>
     <w:tmpl w:val="060A29D8"/>
@@ -760,15 +4138,30 @@
     </w:lvl>
   </w:abstractNum>
   <w:num w:numId="1">
-    <w:abstractNumId w:val="1"/>
+    <w:abstractNumId w:val="5"/>
   </w:num>
   <w:num w:numId="2">
     <w:abstractNumId w:val="0"/>
   </w:num>
   <w:num w:numId="3">
+    <w:abstractNumId w:val="8"/>
+  </w:num>
+  <w:num w:numId="4">
+    <w:abstractNumId w:val="6"/>
+  </w:num>
+  <w:num w:numId="5">
+    <w:abstractNumId w:val="7"/>
+  </w:num>
+  <w:num w:numId="6">
+    <w:abstractNumId w:val="4"/>
+  </w:num>
+  <w:num w:numId="7">
+    <w:abstractNumId w:val="1"/>
+  </w:num>
+  <w:num w:numId="8">
     <w:abstractNumId w:val="3"/>
   </w:num>
-  <w:num w:numId="4">
+  <w:num w:numId="9">
     <w:abstractNumId w:val="2"/>
   </w:num>
 </w:numbering>
@@ -1172,6 +4565,7 @@
   <w:style w:type="paragraph" w:default="1" w:styleId="Normal">
     <w:name w:val="Normal"/>
     <w:qFormat/>
+    <w:rsid w:val="00B01327"/>
   </w:style>
   <w:style w:type="paragraph" w:styleId="Heading1">
     <w:name w:val="heading 1"/>
@@ -1219,6 +4613,7 @@
   <w:style w:type="character" w:default="1" w:styleId="DefaultParagraphFont">
     <w:name w:val="Default Paragraph Font"/>
     <w:uiPriority w:val="1"/>
+    <w:semiHidden/>
     <w:unhideWhenUsed/>
   </w:style>
   <w:style w:type="table" w:default="1" w:styleId="TableNormal">
@@ -1322,6 +4717,54 @@
       <w:ind w:left="720"/>
       <w:contextualSpacing/>
     </w:pPr>
+  </w:style>
+  <w:style w:type="paragraph" w:styleId="Caption">
+    <w:name w:val="caption"/>
+    <w:basedOn w:val="Normal"/>
+    <w:next w:val="Normal"/>
+    <w:uiPriority w:val="35"/>
+    <w:unhideWhenUsed/>
+    <w:qFormat/>
+    <w:rsid w:val="003A12E3"/>
+    <w:pPr>
+      <w:spacing w:after="200" w:line="240" w:lineRule="auto"/>
+    </w:pPr>
+    <w:rPr>
+      <w:i/>
+      <w:iCs/>
+      <w:color w:val="44546A" w:themeColor="text2"/>
+      <w:sz w:val="18"/>
+      <w:szCs w:val="18"/>
+    </w:rPr>
+  </w:style>
+  <w:style w:type="character" w:styleId="PlaceholderText">
+    <w:name w:val="Placeholder Text"/>
+    <w:basedOn w:val="DefaultParagraphFont"/>
+    <w:uiPriority w:val="99"/>
+    <w:semiHidden/>
+    <w:rsid w:val="00EA793A"/>
+    <w:rPr>
+      <w:color w:val="808080"/>
+    </w:rPr>
+  </w:style>
+  <w:style w:type="table" w:styleId="TableGrid">
+    <w:name w:val="Table Grid"/>
+    <w:basedOn w:val="TableNormal"/>
+    <w:uiPriority w:val="39"/>
+    <w:rsid w:val="00127374"/>
+    <w:pPr>
+      <w:spacing w:after="0" w:line="240" w:lineRule="auto"/>
+    </w:pPr>
+    <w:tblPr>
+      <w:tblBorders>
+        <w:top w:val="single" w:sz="4" w:space="0" w:color="auto"/>
+        <w:left w:val="single" w:sz="4" w:space="0" w:color="auto"/>
+        <w:bottom w:val="single" w:sz="4" w:space="0" w:color="auto"/>
+        <w:right w:val="single" w:sz="4" w:space="0" w:color="auto"/>
+        <w:insideH w:val="single" w:sz="4" w:space="0" w:color="auto"/>
+        <w:insideV w:val="single" w:sz="4" w:space="0" w:color="auto"/>
+      </w:tblBorders>
+    </w:tblPr>
   </w:style>
 </w:styles>
 </file>
@@ -1619,4 +5062,16 @@
     </a:ext>
   </a:extLst>
 </a:theme>
+</file>
+
+<file path=customXml/item1.xml><?xml version="1.0" encoding="utf-8"?>
+<b:Sources xmlns:b="http://schemas.openxmlformats.org/officeDocument/2006/bibliography" xmlns="http://schemas.openxmlformats.org/officeDocument/2006/bibliography" SelectedStyle="\APASixthEditionOfficeOnline.xsl" StyleName="APA" Version="6"/>
+</file>
+
+<file path=customXml/itemProps1.xml><?xml version="1.0" encoding="utf-8"?>
+<ds:datastoreItem xmlns:ds="http://schemas.openxmlformats.org/officeDocument/2006/customXml" ds:itemID="{B298B428-E903-42C0-B1F5-D1CE759CE0ED}">
+  <ds:schemaRefs>
+    <ds:schemaRef ds:uri="http://schemas.openxmlformats.org/officeDocument/2006/bibliography"/>
+  </ds:schemaRefs>
+</ds:datastoreItem>
 </file>
</xml_diff>

<commit_message>
Traveler's Dilemma report done?
</commit_message>
<xml_diff>
--- a/docs/travelers_dilemma/Travel's dilemma Report.docx
+++ b/docs/travelers_dilemma/Travel's dilemma Report.docx
@@ -269,27 +269,14 @@
       <w:r>
         <w:t xml:space="preserve">Hình </w:t>
       </w:r>
-      <w:r>
-        <w:fldChar w:fldCharType="begin"/>
-      </w:r>
-      <w:r>
-        <w:instrText xml:space="preserve"> SEQ Hình \* ARABIC </w:instrText>
-      </w:r>
-      <w:r>
-        <w:fldChar w:fldCharType="separate"/>
-      </w:r>
-      <w:r>
-        <w:rPr>
-          <w:noProof/>
-        </w:rPr>
-        <w:t>1</w:t>
-      </w:r>
-      <w:r>
-        <w:rPr>
-          <w:noProof/>
-        </w:rPr>
-        <w:fldChar w:fldCharType="end"/>
-      </w:r>
+      <w:fldSimple w:instr=" SEQ Hình \* ARABIC ">
+        <w:r>
+          <w:rPr>
+            <w:noProof/>
+          </w:rPr>
+          <w:t>1</w:t>
+        </w:r>
+      </w:fldSimple>
       <w:r>
         <w:t xml:space="preserve">: </w:t>
       </w:r>
@@ -3467,13 +3454,7 @@
         <w:t>,</w:t>
       </w:r>
       <w:r>
-        <w:t xml:space="preserve"> </w:t>
-      </w:r>
-      <w:r>
-        <w:t>với mỗi người chơi chọn 1 chính sách ban đầu</w:t>
-      </w:r>
-      <w:r>
-        <w:t>,</w:t>
+        <w:t xml:space="preserve"> với mỗi người chơi chọn 1 chính sách ban đầu,</w:t>
       </w:r>
       <w:r>
         <w:t xml:space="preserve"> mỗi lần</w:t>
@@ -4843,10 +4824,7 @@
         <w:t xml:space="preserve">), hàm này nó chỉ có tác dụng là với mỗi cặp đó, nó tính phần trăm </w:t>
       </w:r>
       <w:r>
-        <w:t>prob</w:t>
-      </w:r>
-      <w:r>
-        <w:t xml:space="preserve"> </w:t>
+        <w:t xml:space="preserve">prob </w:t>
       </w:r>
       <w:r>
         <w:t>trong tổng số</w:t>
@@ -4855,10 +4833,7 @@
         <w:t xml:space="preserve"> tất cả </w:t>
       </w:r>
       <w:r>
-        <w:t>prob</w:t>
-      </w:r>
-      <w:r>
-        <w:t xml:space="preserve"> </w:t>
+        <w:t xml:space="preserve">prob </w:t>
       </w:r>
       <w:r>
         <w:t>trong tất cả cặp, rồi gán lại</w:t>
@@ -4870,10 +4845,7 @@
         <w:t xml:space="preserve"> vào trong </w:t>
       </w:r>
       <w:r>
-        <w:t>prob</w:t>
-      </w:r>
-      <w:r>
-        <w:t xml:space="preserve"> </w:t>
+        <w:t xml:space="preserve">prob </w:t>
       </w:r>
       <w:r>
         <w:t>của mỗi cặp.</w:t>
@@ -4917,13 +4889,7 @@
         <w:spacing w:line="285" w:lineRule="atLeast"/>
       </w:pPr>
       <w:r>
-        <w:t xml:space="preserve">Hàm này chỉ dùng hàm </w:t>
-      </w:r>
-      <w:r>
-        <w:t>Iterators.product</w:t>
-      </w:r>
-      <w:r>
-        <w:t xml:space="preserve"> để phân phối mọi mảng trong X với nhau</w:t>
+        <w:t>Hàm này chỉ dùng hàm Iterators.product để phân phối mọi mảng trong X với nhau</w:t>
       </w:r>
       <w:r>
         <w:t>.</w:t>
@@ -5277,10 +5243,7 @@
         <w:t xml:space="preserve"> </w:t>
       </w:r>
       <w:r>
-        <w:t>dựa</w:t>
-      </w:r>
-      <w:r>
-        <w:t xml:space="preserve"> theo:</w:t>
+        <w:t>dựa theo:</w:t>
       </w:r>
     </w:p>
     <w:p>
@@ -5504,31 +5467,13 @@
         <w:jc w:val="both"/>
       </w:pPr>
       <w:r>
-        <w:t xml:space="preserve">Khi </w:t>
-      </w:r>
-      <w:r>
-        <w:t>λ</w:t>
-      </w:r>
-      <w:r>
-        <w:t xml:space="preserve"> tiến về 0, agent sẽ ít nhạy cảm với sự khác biệt về lợi ích, cho nên mọi lựa chọn họ đều chọn ngẫu nhiên.</w:t>
-      </w:r>
-      <w:r>
-        <w:t xml:space="preserve"> Còn khi </w:t>
-      </w:r>
-      <w:r>
-        <w:t>λ</w:t>
-      </w:r>
-      <w:r>
-        <w:t xml:space="preserve"> tiến về vô cực</w:t>
-      </w:r>
-      <w:r>
-        <w:t xml:space="preserve">, chính sách này sẽ trở về </w:t>
-      </w:r>
-      <w:r>
-        <w:t>deterministic</w:t>
-      </w:r>
-      <w:r>
-        <w:t xml:space="preserve"> best response</w:t>
+        <w:t>Khi λ tiến về 0, agent sẽ ít nhạy cảm với sự khác biệt về lợi ích, cho nên mọi lựa chọn họ đều chọn ngẫu nhiên.</w:t>
+      </w:r>
+      <w:r>
+        <w:t xml:space="preserve"> Còn khi λ tiến về vô cực</w:t>
+      </w:r>
+      <w:r>
+        <w:t>, chính sách này sẽ trở về deterministic best response</w:t>
       </w:r>
       <w:r>
         <w:t>.</w:t>
@@ -5537,10 +5482,7 @@
         <w:t xml:space="preserve"> Chúng ta có thể xem </w:t>
       </w:r>
       <w:r>
-        <w:t>λ</w:t>
-      </w:r>
-      <w:r>
-        <w:t xml:space="preserve"> như một biến mà ta có thể học từ dữ liệu, cách tiếp cận theo cách học như vậy sẽ dẫn tới việc hành vi là những dự đoán thay vì là những hành vi có căn cứ.</w:t>
+        <w:t>λ như một biến mà ta có thể học từ dữ liệu, cách tiếp cận theo cách học như vậy sẽ dẫn tới việc hành vi là những dự đoán thay vì là những hành vi có căn cứ.</w:t>
       </w:r>
       <w:r>
         <w:t xml:space="preserve"> Nhưng việc có một mô hình dự đoán hành vi như vậy sẽ rất có ích trong việc xây dựng 1 mô hình hành vi có căn cứ.</w:t>
@@ -5634,13 +5576,7 @@
         <w:t xml:space="preserve"> Phương thức Hierarchical softmax này mô hình hoá chiều sâu của sự hợp lí</w:t>
       </w:r>
       <w:r>
-        <w:t xml:space="preserve"> (</w:t>
-      </w:r>
-      <w:r>
-        <w:t>depth of rationality</w:t>
-      </w:r>
-      <w:r>
-        <w:t>)</w:t>
+        <w:t xml:space="preserve"> (depth of rationality)</w:t>
       </w:r>
       <w:r>
         <w:t xml:space="preserve"> của một agent bằng 1 biến</w:t>
@@ -6765,10 +6701,7 @@
         <w:jc w:val="both"/>
       </w:pPr>
       <w:r>
-        <w:t>softmax</w:t>
-      </w:r>
-      <w:r>
-        <w:t xml:space="preserve">_response: tính </w:t>
+        <w:t xml:space="preserve">softmax_response: tính </w:t>
       </w:r>
       <w:r>
         <w:t>softmax</w:t>
@@ -6866,13 +6799,7 @@
         <w:jc w:val="both"/>
       </w:pPr>
       <w:r>
-        <w:t>Kết quả thử nghiệm của bài toán</w:t>
-      </w:r>
-      <w:r>
-        <w:t xml:space="preserve"> cũng</w:t>
-      </w:r>
-      <w:r>
-        <w:t xml:space="preserve"> sẽ là giá trị trả về của hàm solve, </w:t>
+        <w:t xml:space="preserve">Kết quả thử nghiệm của bài toán cũng sẽ là giá trị trả về của hàm solve, </w:t>
       </w:r>
       <w:r>
         <w:t xml:space="preserve">cũng </w:t>
@@ -6887,10 +6814,7 @@
         <w:t xml:space="preserve">là 1 list các SimpleGamePolicy, mỗi SimpleGamePolicy chứa biến p chính là từ điển chứa các cặp (action; prob).  Sau khi chạy xong thuật toán với </w:t>
       </w:r>
       <w:r>
-        <w:t>λ</w:t>
-      </w:r>
-      <w:r>
-        <w:t xml:space="preserve"> </w:t>
+        <w:t xml:space="preserve">λ </w:t>
       </w:r>
       <w:r>
         <w:t xml:space="preserve">= </w:t>
@@ -8770,10 +8694,7 @@
         <w:t>Ta th</w:t>
       </w:r>
       <w:r>
-        <w:t>ấy rằng Hierarchical Softmax đã dự đoán đúng hành động thực tế của con người, là tập trung chọn những giá tiền cao và hầu như không chọn những giá tiền thấp – những lựa chọn gần Nash equilibrium.</w:t>
-      </w:r>
-      <w:r>
-        <w:t xml:space="preserve"> Suy ra Hierarchical</w:t>
+        <w:t>ấy rằng Hierarchical Softmax đã dự đoán đúng hành động thực tế của con người, là tập trung chọn những giá tiền cao và hầu như không chọn những giá tiền thấp – những lựa chọn gần Nash equilibrium. Suy ra Hierarchical</w:t>
       </w:r>
       <w:r>
         <w:t xml:space="preserve"> là một</w:t>
@@ -8811,14 +8732,256 @@
       </w:r>
     </w:p>
     <w:p>
-      <w:r>
-        <w:t>o Dựa trên các tiêu chí đánh giá kết quả của bạn.</w:t>
-      </w:r>
-    </w:p>
-    <w:p/>
-    <w:p>
-      <w:r>
-        <w:t>o Điểm mạnh và điểm yếu trong đồ án này của bạn.</w:t>
+      <w:pPr>
+        <w:pStyle w:val="ListParagraph"/>
+        <w:numPr>
+          <w:ilvl w:val="0"/>
+          <w:numId w:val="15"/>
+        </w:numPr>
+        <w:rPr>
+          <w:b/>
+          <w:bCs/>
+        </w:rPr>
+      </w:pPr>
+      <w:r>
+        <w:rPr>
+          <w:b/>
+          <w:bCs/>
+        </w:rPr>
+        <w:t>Dựa trên các tiêu chí đánh giá kết quả của bạn.</w:t>
+      </w:r>
+    </w:p>
+    <w:p>
+      <w:pPr>
+        <w:pStyle w:val="ListParagraph"/>
+        <w:numPr>
+          <w:ilvl w:val="0"/>
+          <w:numId w:val="14"/>
+        </w:numPr>
+      </w:pPr>
+      <w:r>
+        <w:t>Hiểu cũng như mô tả rõ ràng các bài toán cần giải quyết</w:t>
+      </w:r>
+      <w:r>
+        <w:t>: 18/20%</w:t>
+      </w:r>
+      <w:r>
+        <w:t>.</w:t>
+      </w:r>
+    </w:p>
+    <w:p>
+      <w:pPr>
+        <w:pStyle w:val="ListParagraph"/>
+        <w:numPr>
+          <w:ilvl w:val="0"/>
+          <w:numId w:val="14"/>
+        </w:numPr>
+      </w:pPr>
+      <w:r>
+        <w:t>Sử dụng các giải pháp phù hợp cho từng bài toán</w:t>
+      </w:r>
+      <w:r>
+        <w:t>: 20/20%</w:t>
+      </w:r>
+    </w:p>
+    <w:p>
+      <w:pPr>
+        <w:pStyle w:val="ListParagraph"/>
+        <w:numPr>
+          <w:ilvl w:val="0"/>
+          <w:numId w:val="14"/>
+        </w:numPr>
+      </w:pPr>
+      <w:r>
+        <w:t>Code: 15/20%</w:t>
+      </w:r>
+    </w:p>
+    <w:p>
+      <w:pPr>
+        <w:pStyle w:val="ListParagraph"/>
+        <w:numPr>
+          <w:ilvl w:val="0"/>
+          <w:numId w:val="14"/>
+        </w:numPr>
+      </w:pPr>
+      <w:r>
+        <w:t>Báo cáo trình bày tốt, giải thích rõ ràng</w:t>
+      </w:r>
+      <w:r>
+        <w:t>: 17/20%</w:t>
+      </w:r>
+    </w:p>
+    <w:p>
+      <w:pPr>
+        <w:pStyle w:val="ListParagraph"/>
+      </w:pPr>
+    </w:p>
+    <w:p>
+      <w:pPr>
+        <w:pStyle w:val="ListParagraph"/>
+        <w:numPr>
+          <w:ilvl w:val="0"/>
+          <w:numId w:val="15"/>
+        </w:numPr>
+        <w:rPr>
+          <w:b/>
+          <w:bCs/>
+        </w:rPr>
+      </w:pPr>
+      <w:r>
+        <w:rPr>
+          <w:b/>
+          <w:bCs/>
+        </w:rPr>
+        <w:t>Điểm mạnh và điểm yếu trong đồ án này của bạn.</w:t>
+      </w:r>
+    </w:p>
+    <w:p>
+      <w:pPr>
+        <w:pStyle w:val="ListParagraph"/>
+        <w:numPr>
+          <w:ilvl w:val="0"/>
+          <w:numId w:val="10"/>
+        </w:numPr>
+        <w:rPr>
+          <w:b/>
+          <w:bCs/>
+        </w:rPr>
+      </w:pPr>
+      <w:r>
+        <w:rPr>
+          <w:b/>
+          <w:bCs/>
+        </w:rPr>
+        <w:t>Điểm mạnh:</w:t>
+      </w:r>
+    </w:p>
+    <w:p>
+      <w:pPr>
+        <w:pStyle w:val="ListParagraph"/>
+        <w:numPr>
+          <w:ilvl w:val="0"/>
+          <w:numId w:val="14"/>
+        </w:numPr>
+      </w:pPr>
+      <w:r>
+        <w:t>K</w:t>
+      </w:r>
+      <w:r>
+        <w:t>hả năng tự học cao, sớm lĩnh hội được cú pháp của Julia</w:t>
+      </w:r>
+      <w:r>
+        <w:t>.</w:t>
+      </w:r>
+    </w:p>
+    <w:p>
+      <w:pPr>
+        <w:pStyle w:val="ListParagraph"/>
+        <w:numPr>
+          <w:ilvl w:val="0"/>
+          <w:numId w:val="14"/>
+        </w:numPr>
+      </w:pPr>
+      <w:r>
+        <w:t>Hiểu được</w:t>
+      </w:r>
+      <w:r>
+        <w:t xml:space="preserve"> ý tưởng của </w:t>
+      </w:r>
+      <w:r>
+        <w:t>bài toán Traveler’s Dilemma khá nhanh, tìm được nhiều bài báo khoa học liên qu</w:t>
+      </w:r>
+      <w:r>
+        <w:t>a</w:t>
+      </w:r>
+      <w:r>
+        <w:t>n.</w:t>
+      </w:r>
+    </w:p>
+    <w:p>
+      <w:pPr>
+        <w:pStyle w:val="ListParagraph"/>
+        <w:numPr>
+          <w:ilvl w:val="0"/>
+          <w:numId w:val="14"/>
+        </w:numPr>
+      </w:pPr>
+      <w:r>
+        <w:t>Tìm ra và phân loại được policy nào cho hành vi nào.</w:t>
+      </w:r>
+    </w:p>
+    <w:p>
+      <w:pPr>
+        <w:pStyle w:val="ListParagraph"/>
+        <w:numPr>
+          <w:ilvl w:val="0"/>
+          <w:numId w:val="14"/>
+        </w:numPr>
+      </w:pPr>
+      <w:r>
+        <w:t>Phân code ra thành nhiều file để tiện quản lý.</w:t>
+      </w:r>
+    </w:p>
+    <w:p>
+      <w:pPr>
+        <w:pStyle w:val="ListParagraph"/>
+      </w:pPr>
+    </w:p>
+    <w:p>
+      <w:pPr>
+        <w:pStyle w:val="ListParagraph"/>
+        <w:numPr>
+          <w:ilvl w:val="0"/>
+          <w:numId w:val="17"/>
+        </w:numPr>
+        <w:rPr>
+          <w:b/>
+          <w:bCs/>
+        </w:rPr>
+      </w:pPr>
+      <w:r>
+        <w:rPr>
+          <w:b/>
+          <w:bCs/>
+        </w:rPr>
+        <w:lastRenderedPageBreak/>
+        <w:t>Điểm yếu:</w:t>
+      </w:r>
+    </w:p>
+    <w:p>
+      <w:pPr>
+        <w:pStyle w:val="ListParagraph"/>
+        <w:numPr>
+          <w:ilvl w:val="0"/>
+          <w:numId w:val="14"/>
+        </w:numPr>
+      </w:pPr>
+      <w:r>
+        <w:t>Bước đầu gặp nhiều khó khăn trong việc tìm được mã nguồn để tham khảo</w:t>
+      </w:r>
+      <w:r>
+        <w:t>.</w:t>
+      </w:r>
+    </w:p>
+    <w:p>
+      <w:pPr>
+        <w:pStyle w:val="ListParagraph"/>
+        <w:numPr>
+          <w:ilvl w:val="0"/>
+          <w:numId w:val="14"/>
+        </w:numPr>
+      </w:pPr>
+      <w:r>
+        <w:t xml:space="preserve">Mã nguồn tham khảo, dù biết cú pháp Julia nhưng </w:t>
+      </w:r>
+      <w:r>
+        <w:t>có những hàm thuộc những thư viện của Julia thì phải tìm hiểu thêm, cộng với việc tìm hiểu cách</w:t>
+      </w:r>
+      <w:r>
+        <w:t xml:space="preserve"> hệ thống</w:t>
+      </w:r>
+      <w:r>
+        <w:t xml:space="preserve"> Pkg hoạt động.</w:t>
       </w:r>
     </w:p>
     <w:sectPr>
@@ -8998,6 +9161,208 @@
     </w:lvl>
   </w:abstractNum>
   <w:abstractNum w:abstractNumId="1" w15:restartNumberingAfterBreak="0">
+    <w:nsid w:val="0C7F25A2"/>
+    <w:multiLevelType w:val="hybridMultilevel"/>
+    <w:tmpl w:val="DAEE6C76"/>
+    <w:lvl w:ilvl="0" w:tplc="04090001">
+      <w:start w:val="1"/>
+      <w:numFmt w:val="bullet"/>
+      <w:lvlText w:val=""/>
+      <w:lvlJc w:val="left"/>
+      <w:pPr>
+        <w:ind w:left="720" w:hanging="360"/>
+      </w:pPr>
+      <w:rPr>
+        <w:rFonts w:ascii="Symbol" w:hAnsi="Symbol" w:hint="default"/>
+      </w:rPr>
+    </w:lvl>
+    <w:lvl w:ilvl="1" w:tplc="FFFFFFFF" w:tentative="1">
+      <w:start w:val="1"/>
+      <w:numFmt w:val="bullet"/>
+      <w:lvlText w:val="o"/>
+      <w:lvlJc w:val="left"/>
+      <w:pPr>
+        <w:ind w:left="1440" w:hanging="360"/>
+      </w:pPr>
+      <w:rPr>
+        <w:rFonts w:ascii="Courier New" w:hAnsi="Courier New" w:cs="Courier New" w:hint="default"/>
+      </w:rPr>
+    </w:lvl>
+    <w:lvl w:ilvl="2" w:tplc="FFFFFFFF" w:tentative="1">
+      <w:start w:val="1"/>
+      <w:numFmt w:val="bullet"/>
+      <w:lvlText w:val=""/>
+      <w:lvlJc w:val="left"/>
+      <w:pPr>
+        <w:ind w:left="2160" w:hanging="360"/>
+      </w:pPr>
+      <w:rPr>
+        <w:rFonts w:ascii="Wingdings" w:hAnsi="Wingdings" w:hint="default"/>
+      </w:rPr>
+    </w:lvl>
+    <w:lvl w:ilvl="3" w:tplc="FFFFFFFF" w:tentative="1">
+      <w:start w:val="1"/>
+      <w:numFmt w:val="bullet"/>
+      <w:lvlText w:val=""/>
+      <w:lvlJc w:val="left"/>
+      <w:pPr>
+        <w:ind w:left="2880" w:hanging="360"/>
+      </w:pPr>
+      <w:rPr>
+        <w:rFonts w:ascii="Symbol" w:hAnsi="Symbol" w:hint="default"/>
+      </w:rPr>
+    </w:lvl>
+    <w:lvl w:ilvl="4" w:tplc="FFFFFFFF" w:tentative="1">
+      <w:start w:val="1"/>
+      <w:numFmt w:val="bullet"/>
+      <w:lvlText w:val="o"/>
+      <w:lvlJc w:val="left"/>
+      <w:pPr>
+        <w:ind w:left="3600" w:hanging="360"/>
+      </w:pPr>
+      <w:rPr>
+        <w:rFonts w:ascii="Courier New" w:hAnsi="Courier New" w:cs="Courier New" w:hint="default"/>
+      </w:rPr>
+    </w:lvl>
+    <w:lvl w:ilvl="5" w:tplc="FFFFFFFF" w:tentative="1">
+      <w:start w:val="1"/>
+      <w:numFmt w:val="bullet"/>
+      <w:lvlText w:val=""/>
+      <w:lvlJc w:val="left"/>
+      <w:pPr>
+        <w:ind w:left="4320" w:hanging="360"/>
+      </w:pPr>
+      <w:rPr>
+        <w:rFonts w:ascii="Wingdings" w:hAnsi="Wingdings" w:hint="default"/>
+      </w:rPr>
+    </w:lvl>
+    <w:lvl w:ilvl="6" w:tplc="FFFFFFFF" w:tentative="1">
+      <w:start w:val="1"/>
+      <w:numFmt w:val="bullet"/>
+      <w:lvlText w:val=""/>
+      <w:lvlJc w:val="left"/>
+      <w:pPr>
+        <w:ind w:left="5040" w:hanging="360"/>
+      </w:pPr>
+      <w:rPr>
+        <w:rFonts w:ascii="Symbol" w:hAnsi="Symbol" w:hint="default"/>
+      </w:rPr>
+    </w:lvl>
+    <w:lvl w:ilvl="7" w:tplc="FFFFFFFF" w:tentative="1">
+      <w:start w:val="1"/>
+      <w:numFmt w:val="bullet"/>
+      <w:lvlText w:val="o"/>
+      <w:lvlJc w:val="left"/>
+      <w:pPr>
+        <w:ind w:left="5760" w:hanging="360"/>
+      </w:pPr>
+      <w:rPr>
+        <w:rFonts w:ascii="Courier New" w:hAnsi="Courier New" w:cs="Courier New" w:hint="default"/>
+      </w:rPr>
+    </w:lvl>
+    <w:lvl w:ilvl="8" w:tplc="FFFFFFFF" w:tentative="1">
+      <w:start w:val="1"/>
+      <w:numFmt w:val="bullet"/>
+      <w:lvlText w:val=""/>
+      <w:lvlJc w:val="left"/>
+      <w:pPr>
+        <w:ind w:left="6480" w:hanging="360"/>
+      </w:pPr>
+      <w:rPr>
+        <w:rFonts w:ascii="Wingdings" w:hAnsi="Wingdings" w:hint="default"/>
+      </w:rPr>
+    </w:lvl>
+  </w:abstractNum>
+  <w:abstractNum w:abstractNumId="2" w15:restartNumberingAfterBreak="0">
+    <w:nsid w:val="0CFA7FD3"/>
+    <w:multiLevelType w:val="hybridMultilevel"/>
+    <w:tmpl w:val="EDEAF180"/>
+    <w:lvl w:ilvl="0" w:tplc="0409000F">
+      <w:start w:val="1"/>
+      <w:numFmt w:val="decimal"/>
+      <w:lvlText w:val="%1."/>
+      <w:lvlJc w:val="left"/>
+      <w:pPr>
+        <w:ind w:left="720" w:hanging="360"/>
+      </w:pPr>
+      <w:rPr>
+        <w:rFonts w:hint="default"/>
+      </w:rPr>
+    </w:lvl>
+    <w:lvl w:ilvl="1" w:tplc="04090019" w:tentative="1">
+      <w:start w:val="1"/>
+      <w:numFmt w:val="lowerLetter"/>
+      <w:lvlText w:val="%2."/>
+      <w:lvlJc w:val="left"/>
+      <w:pPr>
+        <w:ind w:left="1440" w:hanging="360"/>
+      </w:pPr>
+    </w:lvl>
+    <w:lvl w:ilvl="2" w:tplc="0409001B" w:tentative="1">
+      <w:start w:val="1"/>
+      <w:numFmt w:val="lowerRoman"/>
+      <w:lvlText w:val="%3."/>
+      <w:lvlJc w:val="right"/>
+      <w:pPr>
+        <w:ind w:left="2160" w:hanging="180"/>
+      </w:pPr>
+    </w:lvl>
+    <w:lvl w:ilvl="3" w:tplc="0409000F" w:tentative="1">
+      <w:start w:val="1"/>
+      <w:numFmt w:val="decimal"/>
+      <w:lvlText w:val="%4."/>
+      <w:lvlJc w:val="left"/>
+      <w:pPr>
+        <w:ind w:left="2880" w:hanging="360"/>
+      </w:pPr>
+    </w:lvl>
+    <w:lvl w:ilvl="4" w:tplc="04090019" w:tentative="1">
+      <w:start w:val="1"/>
+      <w:numFmt w:val="lowerLetter"/>
+      <w:lvlText w:val="%5."/>
+      <w:lvlJc w:val="left"/>
+      <w:pPr>
+        <w:ind w:left="3600" w:hanging="360"/>
+      </w:pPr>
+    </w:lvl>
+    <w:lvl w:ilvl="5" w:tplc="0409001B" w:tentative="1">
+      <w:start w:val="1"/>
+      <w:numFmt w:val="lowerRoman"/>
+      <w:lvlText w:val="%6."/>
+      <w:lvlJc w:val="right"/>
+      <w:pPr>
+        <w:ind w:left="4320" w:hanging="180"/>
+      </w:pPr>
+    </w:lvl>
+    <w:lvl w:ilvl="6" w:tplc="0409000F" w:tentative="1">
+      <w:start w:val="1"/>
+      <w:numFmt w:val="decimal"/>
+      <w:lvlText w:val="%7."/>
+      <w:lvlJc w:val="left"/>
+      <w:pPr>
+        <w:ind w:left="5040" w:hanging="360"/>
+      </w:pPr>
+    </w:lvl>
+    <w:lvl w:ilvl="7" w:tplc="04090019" w:tentative="1">
+      <w:start w:val="1"/>
+      <w:numFmt w:val="lowerLetter"/>
+      <w:lvlText w:val="%8."/>
+      <w:lvlJc w:val="left"/>
+      <w:pPr>
+        <w:ind w:left="5760" w:hanging="360"/>
+      </w:pPr>
+    </w:lvl>
+    <w:lvl w:ilvl="8" w:tplc="0409001B" w:tentative="1">
+      <w:start w:val="1"/>
+      <w:numFmt w:val="lowerRoman"/>
+      <w:lvlText w:val="%9."/>
+      <w:lvlJc w:val="right"/>
+      <w:pPr>
+        <w:ind w:left="6480" w:hanging="180"/>
+      </w:pPr>
+    </w:lvl>
+  </w:abstractNum>
+  <w:abstractNum w:abstractNumId="3" w15:restartNumberingAfterBreak="0">
     <w:nsid w:val="206E4E3E"/>
     <w:multiLevelType w:val="hybridMultilevel"/>
     <w:tmpl w:val="91C47880"/>
@@ -9086,7 +9451,119 @@
       </w:pPr>
     </w:lvl>
   </w:abstractNum>
-  <w:abstractNum w:abstractNumId="2" w15:restartNumberingAfterBreak="0">
+  <w:abstractNum w:abstractNumId="4" w15:restartNumberingAfterBreak="0">
+    <w:nsid w:val="28382090"/>
+    <w:multiLevelType w:val="hybridMultilevel"/>
+    <w:tmpl w:val="D8C6A6DA"/>
+    <w:lvl w:ilvl="0" w:tplc="B406FF4C">
+      <w:numFmt w:val="bullet"/>
+      <w:lvlText w:val="-"/>
+      <w:lvlJc w:val="left"/>
+      <w:pPr>
+        <w:ind w:left="720" w:hanging="360"/>
+      </w:pPr>
+      <w:rPr>
+        <w:rFonts w:ascii="Calibri" w:eastAsiaTheme="minorEastAsia" w:hAnsi="Calibri" w:cs="Calibri" w:hint="default"/>
+      </w:rPr>
+    </w:lvl>
+    <w:lvl w:ilvl="1" w:tplc="04090003" w:tentative="1">
+      <w:start w:val="1"/>
+      <w:numFmt w:val="bullet"/>
+      <w:lvlText w:val="o"/>
+      <w:lvlJc w:val="left"/>
+      <w:pPr>
+        <w:ind w:left="1440" w:hanging="360"/>
+      </w:pPr>
+      <w:rPr>
+        <w:rFonts w:ascii="Courier New" w:hAnsi="Courier New" w:cs="Courier New" w:hint="default"/>
+      </w:rPr>
+    </w:lvl>
+    <w:lvl w:ilvl="2" w:tplc="04090005" w:tentative="1">
+      <w:start w:val="1"/>
+      <w:numFmt w:val="bullet"/>
+      <w:lvlText w:val=""/>
+      <w:lvlJc w:val="left"/>
+      <w:pPr>
+        <w:ind w:left="2160" w:hanging="360"/>
+      </w:pPr>
+      <w:rPr>
+        <w:rFonts w:ascii="Wingdings" w:hAnsi="Wingdings" w:hint="default"/>
+      </w:rPr>
+    </w:lvl>
+    <w:lvl w:ilvl="3" w:tplc="04090001" w:tentative="1">
+      <w:start w:val="1"/>
+      <w:numFmt w:val="bullet"/>
+      <w:lvlText w:val=""/>
+      <w:lvlJc w:val="left"/>
+      <w:pPr>
+        <w:ind w:left="2880" w:hanging="360"/>
+      </w:pPr>
+      <w:rPr>
+        <w:rFonts w:ascii="Symbol" w:hAnsi="Symbol" w:hint="default"/>
+      </w:rPr>
+    </w:lvl>
+    <w:lvl w:ilvl="4" w:tplc="04090003" w:tentative="1">
+      <w:start w:val="1"/>
+      <w:numFmt w:val="bullet"/>
+      <w:lvlText w:val="o"/>
+      <w:lvlJc w:val="left"/>
+      <w:pPr>
+        <w:ind w:left="3600" w:hanging="360"/>
+      </w:pPr>
+      <w:rPr>
+        <w:rFonts w:ascii="Courier New" w:hAnsi="Courier New" w:cs="Courier New" w:hint="default"/>
+      </w:rPr>
+    </w:lvl>
+    <w:lvl w:ilvl="5" w:tplc="04090005" w:tentative="1">
+      <w:start w:val="1"/>
+      <w:numFmt w:val="bullet"/>
+      <w:lvlText w:val=""/>
+      <w:lvlJc w:val="left"/>
+      <w:pPr>
+        <w:ind w:left="4320" w:hanging="360"/>
+      </w:pPr>
+      <w:rPr>
+        <w:rFonts w:ascii="Wingdings" w:hAnsi="Wingdings" w:hint="default"/>
+      </w:rPr>
+    </w:lvl>
+    <w:lvl w:ilvl="6" w:tplc="04090001" w:tentative="1">
+      <w:start w:val="1"/>
+      <w:numFmt w:val="bullet"/>
+      <w:lvlText w:val=""/>
+      <w:lvlJc w:val="left"/>
+      <w:pPr>
+        <w:ind w:left="5040" w:hanging="360"/>
+      </w:pPr>
+      <w:rPr>
+        <w:rFonts w:ascii="Symbol" w:hAnsi="Symbol" w:hint="default"/>
+      </w:rPr>
+    </w:lvl>
+    <w:lvl w:ilvl="7" w:tplc="04090003" w:tentative="1">
+      <w:start w:val="1"/>
+      <w:numFmt w:val="bullet"/>
+      <w:lvlText w:val="o"/>
+      <w:lvlJc w:val="left"/>
+      <w:pPr>
+        <w:ind w:left="5760" w:hanging="360"/>
+      </w:pPr>
+      <w:rPr>
+        <w:rFonts w:ascii="Courier New" w:hAnsi="Courier New" w:cs="Courier New" w:hint="default"/>
+      </w:rPr>
+    </w:lvl>
+    <w:lvl w:ilvl="8" w:tplc="04090005" w:tentative="1">
+      <w:start w:val="1"/>
+      <w:numFmt w:val="bullet"/>
+      <w:lvlText w:val=""/>
+      <w:lvlJc w:val="left"/>
+      <w:pPr>
+        <w:ind w:left="6480" w:hanging="360"/>
+      </w:pPr>
+      <w:rPr>
+        <w:rFonts w:ascii="Wingdings" w:hAnsi="Wingdings" w:hint="default"/>
+      </w:rPr>
+    </w:lvl>
+  </w:abstractNum>
+  <w:abstractNum w:abstractNumId="5" w15:restartNumberingAfterBreak="0">
     <w:nsid w:val="2D317422"/>
     <w:multiLevelType w:val="hybridMultilevel"/>
     <w:tmpl w:val="271A8DE8"/>
@@ -9175,7 +9652,7 @@
       </w:pPr>
     </w:lvl>
   </w:abstractNum>
-  <w:abstractNum w:abstractNumId="3" w15:restartNumberingAfterBreak="0">
+  <w:abstractNum w:abstractNumId="6" w15:restartNumberingAfterBreak="0">
     <w:nsid w:val="2ED3232B"/>
     <w:multiLevelType w:val="hybridMultilevel"/>
     <w:tmpl w:val="A3FEE7AA"/>
@@ -9264,7 +9741,120 @@
       </w:pPr>
     </w:lvl>
   </w:abstractNum>
-  <w:abstractNum w:abstractNumId="4" w15:restartNumberingAfterBreak="0">
+  <w:abstractNum w:abstractNumId="7" w15:restartNumberingAfterBreak="0">
+    <w:nsid w:val="394A7E87"/>
+    <w:multiLevelType w:val="hybridMultilevel"/>
+    <w:tmpl w:val="62385A22"/>
+    <w:lvl w:ilvl="0" w:tplc="04090001">
+      <w:start w:val="1"/>
+      <w:numFmt w:val="bullet"/>
+      <w:lvlText w:val=""/>
+      <w:lvlJc w:val="left"/>
+      <w:pPr>
+        <w:ind w:left="1080" w:hanging="360"/>
+      </w:pPr>
+      <w:rPr>
+        <w:rFonts w:ascii="Symbol" w:hAnsi="Symbol" w:hint="default"/>
+      </w:rPr>
+    </w:lvl>
+    <w:lvl w:ilvl="1" w:tplc="04090003" w:tentative="1">
+      <w:start w:val="1"/>
+      <w:numFmt w:val="bullet"/>
+      <w:lvlText w:val="o"/>
+      <w:lvlJc w:val="left"/>
+      <w:pPr>
+        <w:ind w:left="1800" w:hanging="360"/>
+      </w:pPr>
+      <w:rPr>
+        <w:rFonts w:ascii="Courier New" w:hAnsi="Courier New" w:cs="Courier New" w:hint="default"/>
+      </w:rPr>
+    </w:lvl>
+    <w:lvl w:ilvl="2" w:tplc="04090005" w:tentative="1">
+      <w:start w:val="1"/>
+      <w:numFmt w:val="bullet"/>
+      <w:lvlText w:val=""/>
+      <w:lvlJc w:val="left"/>
+      <w:pPr>
+        <w:ind w:left="2520" w:hanging="360"/>
+      </w:pPr>
+      <w:rPr>
+        <w:rFonts w:ascii="Wingdings" w:hAnsi="Wingdings" w:hint="default"/>
+      </w:rPr>
+    </w:lvl>
+    <w:lvl w:ilvl="3" w:tplc="04090001" w:tentative="1">
+      <w:start w:val="1"/>
+      <w:numFmt w:val="bullet"/>
+      <w:lvlText w:val=""/>
+      <w:lvlJc w:val="left"/>
+      <w:pPr>
+        <w:ind w:left="3240" w:hanging="360"/>
+      </w:pPr>
+      <w:rPr>
+        <w:rFonts w:ascii="Symbol" w:hAnsi="Symbol" w:hint="default"/>
+      </w:rPr>
+    </w:lvl>
+    <w:lvl w:ilvl="4" w:tplc="04090003" w:tentative="1">
+      <w:start w:val="1"/>
+      <w:numFmt w:val="bullet"/>
+      <w:lvlText w:val="o"/>
+      <w:lvlJc w:val="left"/>
+      <w:pPr>
+        <w:ind w:left="3960" w:hanging="360"/>
+      </w:pPr>
+      <w:rPr>
+        <w:rFonts w:ascii="Courier New" w:hAnsi="Courier New" w:cs="Courier New" w:hint="default"/>
+      </w:rPr>
+    </w:lvl>
+    <w:lvl w:ilvl="5" w:tplc="04090005" w:tentative="1">
+      <w:start w:val="1"/>
+      <w:numFmt w:val="bullet"/>
+      <w:lvlText w:val=""/>
+      <w:lvlJc w:val="left"/>
+      <w:pPr>
+        <w:ind w:left="4680" w:hanging="360"/>
+      </w:pPr>
+      <w:rPr>
+        <w:rFonts w:ascii="Wingdings" w:hAnsi="Wingdings" w:hint="default"/>
+      </w:rPr>
+    </w:lvl>
+    <w:lvl w:ilvl="6" w:tplc="04090001" w:tentative="1">
+      <w:start w:val="1"/>
+      <w:numFmt w:val="bullet"/>
+      <w:lvlText w:val=""/>
+      <w:lvlJc w:val="left"/>
+      <w:pPr>
+        <w:ind w:left="5400" w:hanging="360"/>
+      </w:pPr>
+      <w:rPr>
+        <w:rFonts w:ascii="Symbol" w:hAnsi="Symbol" w:hint="default"/>
+      </w:rPr>
+    </w:lvl>
+    <w:lvl w:ilvl="7" w:tplc="04090003" w:tentative="1">
+      <w:start w:val="1"/>
+      <w:numFmt w:val="bullet"/>
+      <w:lvlText w:val="o"/>
+      <w:lvlJc w:val="left"/>
+      <w:pPr>
+        <w:ind w:left="6120" w:hanging="360"/>
+      </w:pPr>
+      <w:rPr>
+        <w:rFonts w:ascii="Courier New" w:hAnsi="Courier New" w:cs="Courier New" w:hint="default"/>
+      </w:rPr>
+    </w:lvl>
+    <w:lvl w:ilvl="8" w:tplc="04090005" w:tentative="1">
+      <w:start w:val="1"/>
+      <w:numFmt w:val="bullet"/>
+      <w:lvlText w:val=""/>
+      <w:lvlJc w:val="left"/>
+      <w:pPr>
+        <w:ind w:left="6840" w:hanging="360"/>
+      </w:pPr>
+      <w:rPr>
+        <w:rFonts w:ascii="Wingdings" w:hAnsi="Wingdings" w:hint="default"/>
+      </w:rPr>
+    </w:lvl>
+  </w:abstractNum>
+  <w:abstractNum w:abstractNumId="8" w15:restartNumberingAfterBreak="0">
     <w:nsid w:val="3D4305D1"/>
     <w:multiLevelType w:val="hybridMultilevel"/>
     <w:tmpl w:val="A2DC71CE"/>
@@ -9353,7 +9943,7 @@
       </w:pPr>
     </w:lvl>
   </w:abstractNum>
-  <w:abstractNum w:abstractNumId="5" w15:restartNumberingAfterBreak="0">
+  <w:abstractNum w:abstractNumId="9" w15:restartNumberingAfterBreak="0">
     <w:nsid w:val="42336AF8"/>
     <w:multiLevelType w:val="hybridMultilevel"/>
     <w:tmpl w:val="0A7694C0"/>
@@ -9465,7 +10055,7 @@
       </w:rPr>
     </w:lvl>
   </w:abstractNum>
-  <w:abstractNum w:abstractNumId="6" w15:restartNumberingAfterBreak="0">
+  <w:abstractNum w:abstractNumId="10" w15:restartNumberingAfterBreak="0">
     <w:nsid w:val="4F1C1B35"/>
     <w:multiLevelType w:val="hybridMultilevel"/>
     <w:tmpl w:val="4412D060"/>
@@ -9554,7 +10144,7 @@
       </w:pPr>
     </w:lvl>
   </w:abstractNum>
-  <w:abstractNum w:abstractNumId="7" w15:restartNumberingAfterBreak="0">
+  <w:abstractNum w:abstractNumId="11" w15:restartNumberingAfterBreak="0">
     <w:nsid w:val="4F5B0B4C"/>
     <w:multiLevelType w:val="hybridMultilevel"/>
     <w:tmpl w:val="D5E69266"/>
@@ -9643,7 +10233,7 @@
       </w:pPr>
     </w:lvl>
   </w:abstractNum>
-  <w:abstractNum w:abstractNumId="8" w15:restartNumberingAfterBreak="0">
+  <w:abstractNum w:abstractNumId="12" w15:restartNumberingAfterBreak="0">
     <w:nsid w:val="6ABC7F09"/>
     <w:multiLevelType w:val="hybridMultilevel"/>
     <w:tmpl w:val="6760409E"/>
@@ -9732,7 +10322,7 @@
       </w:pPr>
     </w:lvl>
   </w:abstractNum>
-  <w:abstractNum w:abstractNumId="9" w15:restartNumberingAfterBreak="0">
+  <w:abstractNum w:abstractNumId="13" w15:restartNumberingAfterBreak="0">
     <w:nsid w:val="779F6A78"/>
     <w:multiLevelType w:val="hybridMultilevel"/>
     <w:tmpl w:val="CDE8DFD8"/>
@@ -9821,7 +10411,7 @@
       </w:pPr>
     </w:lvl>
   </w:abstractNum>
-  <w:abstractNum w:abstractNumId="10" w15:restartNumberingAfterBreak="0">
+  <w:abstractNum w:abstractNumId="14" w15:restartNumberingAfterBreak="0">
     <w:nsid w:val="7BE0242E"/>
     <w:multiLevelType w:val="hybridMultilevel"/>
     <w:tmpl w:val="84E840F4"/>
@@ -9910,10 +10500,10 @@
       </w:pPr>
     </w:lvl>
   </w:abstractNum>
-  <w:abstractNum w:abstractNumId="11" w15:restartNumberingAfterBreak="0">
+  <w:abstractNum w:abstractNumId="15" w15:restartNumberingAfterBreak="0">
     <w:nsid w:val="7E234D71"/>
     <w:multiLevelType w:val="hybridMultilevel"/>
-    <w:tmpl w:val="027EDB42"/>
+    <w:tmpl w:val="605C3786"/>
     <w:lvl w:ilvl="0" w:tplc="04090001">
       <w:start w:val="1"/>
       <w:numFmt w:val="bullet"/>
@@ -10023,7 +10613,7 @@
       </w:rPr>
     </w:lvl>
   </w:abstractNum>
-  <w:abstractNum w:abstractNumId="12" w15:restartNumberingAfterBreak="0">
+  <w:abstractNum w:abstractNumId="16" w15:restartNumberingAfterBreak="0">
     <w:nsid w:val="7F715EE5"/>
     <w:multiLevelType w:val="hybridMultilevel"/>
     <w:tmpl w:val="060A29D8"/>
@@ -10137,43 +10727,55 @@
     </w:lvl>
   </w:abstractNum>
   <w:num w:numId="1">
-    <w:abstractNumId w:val="5"/>
+    <w:abstractNumId w:val="9"/>
   </w:num>
   <w:num w:numId="2">
     <w:abstractNumId w:val="0"/>
   </w:num>
   <w:num w:numId="3">
+    <w:abstractNumId w:val="16"/>
+  </w:num>
+  <w:num w:numId="4">
+    <w:abstractNumId w:val="11"/>
+  </w:num>
+  <w:num w:numId="5">
+    <w:abstractNumId w:val="13"/>
+  </w:num>
+  <w:num w:numId="6">
+    <w:abstractNumId w:val="8"/>
+  </w:num>
+  <w:num w:numId="7">
+    <w:abstractNumId w:val="3"/>
+  </w:num>
+  <w:num w:numId="8">
+    <w:abstractNumId w:val="6"/>
+  </w:num>
+  <w:num w:numId="9">
+    <w:abstractNumId w:val="5"/>
+  </w:num>
+  <w:num w:numId="10">
+    <w:abstractNumId w:val="15"/>
+  </w:num>
+  <w:num w:numId="11">
+    <w:abstractNumId w:val="10"/>
+  </w:num>
+  <w:num w:numId="12">
     <w:abstractNumId w:val="12"/>
   </w:num>
-  <w:num w:numId="4">
+  <w:num w:numId="13">
+    <w:abstractNumId w:val="14"/>
+  </w:num>
+  <w:num w:numId="14">
+    <w:abstractNumId w:val="4"/>
+  </w:num>
+  <w:num w:numId="15">
+    <w:abstractNumId w:val="2"/>
+  </w:num>
+  <w:num w:numId="16">
     <w:abstractNumId w:val="7"/>
   </w:num>
-  <w:num w:numId="5">
-    <w:abstractNumId w:val="9"/>
-  </w:num>
-  <w:num w:numId="6">
-    <w:abstractNumId w:val="4"/>
-  </w:num>
-  <w:num w:numId="7">
+  <w:num w:numId="17">
     <w:abstractNumId w:val="1"/>
-  </w:num>
-  <w:num w:numId="8">
-    <w:abstractNumId w:val="3"/>
-  </w:num>
-  <w:num w:numId="9">
-    <w:abstractNumId w:val="2"/>
-  </w:num>
-  <w:num w:numId="10">
-    <w:abstractNumId w:val="11"/>
-  </w:num>
-  <w:num w:numId="11">
-    <w:abstractNumId w:val="6"/>
-  </w:num>
-  <w:num w:numId="12">
-    <w:abstractNumId w:val="8"/>
-  </w:num>
-  <w:num w:numId="13">
-    <w:abstractNumId w:val="10"/>
   </w:num>
 </w:numbering>
 </file>

</xml_diff>

<commit_message>
add comments to code, add a little bit to the report
</commit_message>
<xml_diff>
--- a/docs/travelers_dilemma/Travel's dilemma Report.docx
+++ b/docs/travelers_dilemma/Travel's dilemma Report.docx
@@ -269,14 +269,27 @@
       <w:r>
         <w:t xml:space="preserve">Hình </w:t>
       </w:r>
-      <w:fldSimple w:instr=" SEQ Hình \* ARABIC ">
-        <w:r>
-          <w:rPr>
-            <w:noProof/>
-          </w:rPr>
-          <w:t>1</w:t>
-        </w:r>
-      </w:fldSimple>
+      <w:r>
+        <w:fldChar w:fldCharType="begin"/>
+      </w:r>
+      <w:r>
+        <w:instrText xml:space="preserve"> SEQ Hình \* ARABIC </w:instrText>
+      </w:r>
+      <w:r>
+        <w:fldChar w:fldCharType="separate"/>
+      </w:r>
+      <w:r>
+        <w:rPr>
+          <w:noProof/>
+        </w:rPr>
+        <w:t>1</w:t>
+      </w:r>
+      <w:r>
+        <w:rPr>
+          <w:noProof/>
+        </w:rPr>
+        <w:fldChar w:fldCharType="end"/>
+      </w:r>
       <w:r>
         <w:t xml:space="preserve">: </w:t>
       </w:r>
@@ -1855,6 +1868,211 @@
       <w:r>
         <w:t xml:space="preserve"> Có thể có nhiều best response.</w:t>
       </w:r>
+    </w:p>
+    <w:p>
+      <w:pPr>
+        <w:jc w:val="both"/>
+      </w:pPr>
+      <w:r>
+        <w:t>Nếu chúng ta chỉ sử dụng những chính sách xác định (deterministic policies), thì một phản ứng mang tính xác định (deterministic best response) cho đối thủ đang 1 dùng 1 chính sách nào đó sẽ được tính một cách dễ dàng. Chúng ta chỉ cần duyệt qua hết hành động của agent thứ tự I và trả về cái mà cho mình lợi ích tốt nhất:</w:t>
+      </w:r>
+    </w:p>
+    <w:p>
+      <m:oMathPara>
+        <m:oMath>
+          <m:func>
+            <m:funcPr>
+              <m:ctrlPr>
+                <w:rPr>
+                  <w:rFonts w:ascii="Cambria Math" w:hAnsi="Cambria Math"/>
+                  <w:i/>
+                </w:rPr>
+              </m:ctrlPr>
+            </m:funcPr>
+            <m:fName>
+              <m:limLow>
+                <m:limLowPr>
+                  <m:ctrlPr>
+                    <w:rPr>
+                      <w:rFonts w:ascii="Cambria Math" w:hAnsi="Cambria Math"/>
+                      <w:i/>
+                    </w:rPr>
+                  </m:ctrlPr>
+                </m:limLowPr>
+                <m:e>
+                  <m:r>
+                    <m:rPr>
+                      <m:sty m:val="p"/>
+                    </m:rPr>
+                    <w:rPr>
+                      <w:rFonts w:ascii="Cambria Math" w:hAnsi="Cambria Math"/>
+                    </w:rPr>
+                    <m:t>argmax</m:t>
+                  </m:r>
+                </m:e>
+                <m:lim>
+                  <m:sSup>
+                    <m:sSupPr>
+                      <m:ctrlPr>
+                        <w:rPr>
+                          <w:rFonts w:ascii="Cambria Math" w:hAnsi="Cambria Math"/>
+                          <w:i/>
+                        </w:rPr>
+                      </m:ctrlPr>
+                    </m:sSupPr>
+                    <m:e>
+                      <m:r>
+                        <w:rPr>
+                          <w:rFonts w:ascii="Cambria Math" w:hAnsi="Cambria Math"/>
+                        </w:rPr>
+                        <m:t>a</m:t>
+                      </m:r>
+                    </m:e>
+                    <m:sup>
+                      <m:r>
+                        <w:rPr>
+                          <w:rFonts w:ascii="Cambria Math" w:hAnsi="Cambria Math"/>
+                        </w:rPr>
+                        <m:t>i</m:t>
+                      </m:r>
+                    </m:sup>
+                  </m:sSup>
+                  <m:r>
+                    <w:rPr>
+                      <w:rFonts w:ascii="Cambria Math" w:hAnsi="Cambria Math"/>
+                    </w:rPr>
+                    <m:t>∈</m:t>
+                  </m:r>
+                  <m:sSup>
+                    <m:sSupPr>
+                      <m:ctrlPr>
+                        <w:rPr>
+                          <w:rFonts w:ascii="Cambria Math" w:hAnsi="Cambria Math"/>
+                          <w:i/>
+                        </w:rPr>
+                      </m:ctrlPr>
+                    </m:sSupPr>
+                    <m:e>
+                      <m:r>
+                        <w:rPr>
+                          <w:rFonts w:ascii="Cambria Math" w:hAnsi="Cambria Math"/>
+                        </w:rPr>
+                        <m:t>A</m:t>
+                      </m:r>
+                    </m:e>
+                    <m:sup>
+                      <m:r>
+                        <w:rPr>
+                          <w:rFonts w:ascii="Cambria Math" w:hAnsi="Cambria Math"/>
+                        </w:rPr>
+                        <m:t>i</m:t>
+                      </m:r>
+                    </m:sup>
+                  </m:sSup>
+                </m:lim>
+              </m:limLow>
+            </m:fName>
+            <m:e>
+              <m:sSup>
+                <m:sSupPr>
+                  <m:ctrlPr>
+                    <w:rPr>
+                      <w:rFonts w:ascii="Cambria Math" w:hAnsi="Cambria Math"/>
+                      <w:i/>
+                    </w:rPr>
+                  </m:ctrlPr>
+                </m:sSupPr>
+                <m:e>
+                  <m:r>
+                    <w:rPr>
+                      <w:rFonts w:ascii="Cambria Math" w:hAnsi="Cambria Math"/>
+                    </w:rPr>
+                    <m:t>U</m:t>
+                  </m:r>
+                </m:e>
+                <m:sup>
+                  <m:r>
+                    <w:rPr>
+                      <w:rFonts w:ascii="Cambria Math" w:hAnsi="Cambria Math"/>
+                    </w:rPr>
+                    <m:t>i</m:t>
+                  </m:r>
+                </m:sup>
+              </m:sSup>
+              <m:d>
+                <m:dPr>
+                  <m:ctrlPr>
+                    <w:rPr>
+                      <w:rFonts w:ascii="Cambria Math" w:hAnsi="Cambria Math"/>
+                      <w:i/>
+                    </w:rPr>
+                  </m:ctrlPr>
+                </m:dPr>
+                <m:e>
+                  <m:sSup>
+                    <m:sSupPr>
+                      <m:ctrlPr>
+                        <w:rPr>
+                          <w:rFonts w:ascii="Cambria Math" w:hAnsi="Cambria Math"/>
+                          <w:i/>
+                        </w:rPr>
+                      </m:ctrlPr>
+                    </m:sSupPr>
+                    <m:e>
+                      <m:r>
+                        <w:rPr>
+                          <w:rFonts w:ascii="Cambria Math" w:hAnsi="Cambria Math"/>
+                        </w:rPr>
+                        <m:t>a</m:t>
+                      </m:r>
+                    </m:e>
+                    <m:sup>
+                      <m:r>
+                        <w:rPr>
+                          <w:rFonts w:ascii="Cambria Math" w:hAnsi="Cambria Math"/>
+                        </w:rPr>
+                        <m:t>i</m:t>
+                      </m:r>
+                    </m:sup>
+                  </m:sSup>
+                  <m:r>
+                    <w:rPr>
+                      <w:rFonts w:ascii="Cambria Math" w:hAnsi="Cambria Math"/>
+                    </w:rPr>
+                    <m:t>,</m:t>
+                  </m:r>
+                  <m:sSup>
+                    <m:sSupPr>
+                      <m:ctrlPr>
+                        <w:rPr>
+                          <w:rFonts w:ascii="Cambria Math" w:hAnsi="Cambria Math"/>
+                          <w:i/>
+                        </w:rPr>
+                      </m:ctrlPr>
+                    </m:sSupPr>
+                    <m:e>
+                      <m:r>
+                        <w:rPr>
+                          <w:rFonts w:ascii="Cambria Math" w:hAnsi="Cambria Math"/>
+                        </w:rPr>
+                        <m:t>π</m:t>
+                      </m:r>
+                    </m:e>
+                    <m:sup>
+                      <m:r>
+                        <w:rPr>
+                          <w:rFonts w:ascii="Cambria Math" w:hAnsi="Cambria Math"/>
+                        </w:rPr>
+                        <m:t>-i</m:t>
+                      </m:r>
+                    </m:sup>
+                  </m:sSup>
+                </m:e>
+              </m:d>
+            </m:e>
+          </m:func>
+        </m:oMath>
+      </m:oMathPara>
     </w:p>
     <w:p>
       <w:pPr>
@@ -2598,6 +2816,7 @@
               <w:rPr>
                 <w:color w:val="FF0000"/>
               </w:rPr>
+              <w:lastRenderedPageBreak/>
               <w:t>3</w:t>
             </w:r>
           </w:p>
@@ -4622,6 +4841,7 @@
           <w:b/>
           <w:bCs/>
         </w:rPr>
+        <w:lastRenderedPageBreak/>
         <w:t>Hàm hỗ trợ:</w:t>
       </w:r>
     </w:p>
@@ -4796,7 +5016,6 @@
         <w:jc w:val="both"/>
       </w:pPr>
       <w:r>
-        <w:lastRenderedPageBreak/>
         <w:t xml:space="preserve">Tham số  truyền vào chính là 1 </w:t>
       </w:r>
       <w:r>
@@ -5541,7 +5760,11 @@
         <w:t xml:space="preserve"> đơn giản vì độ lớn của game và sự giới hạn của bộ não con người.</w:t>
       </w:r>
       <w:r>
-        <w:t xml:space="preserve"> Cho dù họ nghĩ họ có khả năng tính ra được Nash equilibrium thì họ</w:t>
+        <w:t xml:space="preserve"> </w:t>
+      </w:r>
+      <w:r>
+        <w:lastRenderedPageBreak/>
+        <w:t>Cho dù họ nghĩ họ có khả năng tính ra được Nash equilibrium thì họ</w:t>
       </w:r>
       <w:r>
         <w:t xml:space="preserve"> lại nghĩ đối phương của họ sẽ không tính ra</w:t>
@@ -5602,7 +5825,6 @@
         <w:jc w:val="both"/>
       </w:pPr>
       <w:r>
-        <w:lastRenderedPageBreak/>
         <w:t>Một agent level 0 chọn hành động của nó 1 cách ngẫu nhiên, một agent level 1 thì sẽ giả sử đối phương dùng chiến thuật level 0 và sẽ chọn hành động theo một softmax response với độ chính xác</w:t>
       </w:r>
       <w:r>
@@ -7552,6 +7774,7 @@
           <w:sz w:val="18"/>
           <w:szCs w:val="18"/>
         </w:rPr>
+        <w:lastRenderedPageBreak/>
         <w:t>41 : 5.382156404236299e-13</w:t>
       </w:r>
     </w:p>
@@ -7960,7 +8183,6 @@
           <w:sz w:val="18"/>
           <w:szCs w:val="18"/>
         </w:rPr>
-        <w:lastRenderedPageBreak/>
         <w:t>65 : 8.759713383619207e-8</w:t>
       </w:r>
     </w:p>
@@ -8760,10 +8982,7 @@
         </w:numPr>
       </w:pPr>
       <w:r>
-        <w:t>Hiểu cũng như mô tả rõ ràng các bài toán cần giải quyết</w:t>
-      </w:r>
-      <w:r>
-        <w:t>: 18/20%</w:t>
+        <w:t>Hiểu cũng như mô tả rõ ràng các bài toán cần giải quyết: 18/20%</w:t>
       </w:r>
       <w:r>
         <w:t>.</w:t>
@@ -8778,10 +8997,7 @@
         </w:numPr>
       </w:pPr>
       <w:r>
-        <w:t>Sử dụng các giải pháp phù hợp cho từng bài toán</w:t>
-      </w:r>
-      <w:r>
-        <w:t>: 20/20%</w:t>
+        <w:t>Sử dụng các giải pháp phù hợp cho từng bài toán: 20/20%</w:t>
       </w:r>
     </w:p>
     <w:p>
@@ -8805,10 +9021,7 @@
         </w:numPr>
       </w:pPr>
       <w:r>
-        <w:t>Báo cáo trình bày tốt, giải thích rõ ràng</w:t>
-      </w:r>
-      <w:r>
-        <w:t>: 17/20%</w:t>
+        <w:t>Báo cáo trình bày tốt, giải thích rõ ràng: 17/20%</w:t>
       </w:r>
     </w:p>
     <w:p>
@@ -8865,6 +9078,7 @@
         </w:numPr>
       </w:pPr>
       <w:r>
+        <w:lastRenderedPageBreak/>
         <w:t>K</w:t>
       </w:r>
       <w:r>
@@ -8944,7 +9158,6 @@
           <w:b/>
           <w:bCs/>
         </w:rPr>
-        <w:lastRenderedPageBreak/>
         <w:t>Điểm yếu:</w:t>
       </w:r>
     </w:p>

</xml_diff>